<commit_message>
#152 seed reports updated
</commit_message>
<xml_diff>
--- a/reports/seeds-pulmonary/seed-elsa.docx
+++ b/reports/seeds-pulmonary/seed-elsa.docx
@@ -39,7 +39,7 @@
         <w:t xml:space="preserve"> </w:t>
       </w:r>
       <w:r>
-        <w:t xml:space="preserve">2016-12-04</w:t>
+        <w:t xml:space="preserve">2016-12-05</w:t>
       </w:r>
     </w:p>
     <w:sdt>
@@ -826,288 +826,6 @@
         <w:t xml:space="preserve">word_im</w:t>
       </w:r>
     </w:p>
-    <w:p>
-      <w:pPr>
-        <w:pStyle w:val="SourceCode"/>
-      </w:pPr>
-      <w:r>
-        <w:rPr>
-          <w:rStyle w:val="VerbatimChar"/>
-        </w:rPr>
-        <w:t xml:space="preserve">Warning in FUN(newX[, i], ...): no non-missing arguments to min; returning Inf</w:t>
-      </w:r>
-      <w:r>
-        <w:br w:type="textWrapping"/>
-      </w:r>
-      <w:r>
-        <w:rPr>
-          <w:rStyle w:val="VerbatimChar"/>
-        </w:rPr>
-        <w:t xml:space="preserve"/>
-      </w:r>
-      <w:r>
-        <w:br w:type="textWrapping"/>
-      </w:r>
-      <w:r>
-        <w:rPr>
-          <w:rStyle w:val="VerbatimChar"/>
-        </w:rPr>
-        <w:t xml:space="preserve">Warning in FUN(newX[, i], ...): no non-missing arguments to min; returning Inf</w:t>
-      </w:r>
-      <w:r>
-        <w:br w:type="textWrapping"/>
-      </w:r>
-      <w:r>
-        <w:rPr>
-          <w:rStyle w:val="VerbatimChar"/>
-        </w:rPr>
-        <w:t xml:space="preserve"/>
-      </w:r>
-      <w:r>
-        <w:br w:type="textWrapping"/>
-      </w:r>
-      <w:r>
-        <w:rPr>
-          <w:rStyle w:val="VerbatimChar"/>
-        </w:rPr>
-        <w:t xml:space="preserve">Warning in FUN(newX[, i], ...): no non-missing arguments to min; returning Inf</w:t>
-      </w:r>
-    </w:p>
-    <w:p>
-      <w:pPr>
-        <w:pStyle w:val="SourceCode"/>
-      </w:pPr>
-      <w:r>
-        <w:rPr>
-          <w:rStyle w:val="VerbatimChar"/>
-        </w:rPr>
-        <w:t xml:space="preserve">Warning in FUN(newX[, i], ...): no non-missing arguments to max; returning -Inf</w:t>
-      </w:r>
-      <w:r>
-        <w:br w:type="textWrapping"/>
-      </w:r>
-      <w:r>
-        <w:rPr>
-          <w:rStyle w:val="VerbatimChar"/>
-        </w:rPr>
-        <w:t xml:space="preserve"/>
-      </w:r>
-      <w:r>
-        <w:br w:type="textWrapping"/>
-      </w:r>
-      <w:r>
-        <w:rPr>
-          <w:rStyle w:val="VerbatimChar"/>
-        </w:rPr>
-        <w:t xml:space="preserve">Warning in FUN(newX[, i], ...): no non-missing arguments to max; returning -Inf</w:t>
-      </w:r>
-      <w:r>
-        <w:br w:type="textWrapping"/>
-      </w:r>
-      <w:r>
-        <w:rPr>
-          <w:rStyle w:val="VerbatimChar"/>
-        </w:rPr>
-        <w:t xml:space="preserve"/>
-      </w:r>
-      <w:r>
-        <w:br w:type="textWrapping"/>
-      </w:r>
-      <w:r>
-        <w:rPr>
-          <w:rStyle w:val="VerbatimChar"/>
-        </w:rPr>
-        <w:t xml:space="preserve">Warning in FUN(newX[, i], ...): no non-missing arguments to max; returning -Inf</w:t>
-      </w:r>
-    </w:p>
-    <w:p>
-      <w:pPr>
-        <w:pStyle w:val="SourceCode"/>
-      </w:pPr>
-      <w:r>
-        <w:rPr>
-          <w:rStyle w:val="VerbatimChar"/>
-        </w:rPr>
-        <w:t xml:space="preserve">Warning in FUN(newX[, i], ...): no non-missing arguments to min; returning Inf</w:t>
-      </w:r>
-      <w:r>
-        <w:br w:type="textWrapping"/>
-      </w:r>
-      <w:r>
-        <w:rPr>
-          <w:rStyle w:val="VerbatimChar"/>
-        </w:rPr>
-        <w:t xml:space="preserve"/>
-      </w:r>
-      <w:r>
-        <w:br w:type="textWrapping"/>
-      </w:r>
-      <w:r>
-        <w:rPr>
-          <w:rStyle w:val="VerbatimChar"/>
-        </w:rPr>
-        <w:t xml:space="preserve">Warning in FUN(newX[, i], ...): no non-missing arguments to min; returning Inf</w:t>
-      </w:r>
-      <w:r>
-        <w:br w:type="textWrapping"/>
-      </w:r>
-      <w:r>
-        <w:rPr>
-          <w:rStyle w:val="VerbatimChar"/>
-        </w:rPr>
-        <w:t xml:space="preserve"/>
-      </w:r>
-      <w:r>
-        <w:br w:type="textWrapping"/>
-      </w:r>
-      <w:r>
-        <w:rPr>
-          <w:rStyle w:val="VerbatimChar"/>
-        </w:rPr>
-        <w:t xml:space="preserve">Warning in FUN(newX[, i], ...): no non-missing arguments to min; returning Inf</w:t>
-      </w:r>
-    </w:p>
-    <w:p>
-      <w:pPr>
-        <w:pStyle w:val="SourceCode"/>
-      </w:pPr>
-      <w:r>
-        <w:rPr>
-          <w:rStyle w:val="VerbatimChar"/>
-        </w:rPr>
-        <w:t xml:space="preserve">Warning in FUN(newX[, i], ...): no non-missing arguments to max; returning -Inf</w:t>
-      </w:r>
-      <w:r>
-        <w:br w:type="textWrapping"/>
-      </w:r>
-      <w:r>
-        <w:rPr>
-          <w:rStyle w:val="VerbatimChar"/>
-        </w:rPr>
-        <w:t xml:space="preserve"/>
-      </w:r>
-      <w:r>
-        <w:br w:type="textWrapping"/>
-      </w:r>
-      <w:r>
-        <w:rPr>
-          <w:rStyle w:val="VerbatimChar"/>
-        </w:rPr>
-        <w:t xml:space="preserve">Warning in FUN(newX[, i], ...): no non-missing arguments to max; returning -Inf</w:t>
-      </w:r>
-      <w:r>
-        <w:br w:type="textWrapping"/>
-      </w:r>
-      <w:r>
-        <w:rPr>
-          <w:rStyle w:val="VerbatimChar"/>
-        </w:rPr>
-        <w:t xml:space="preserve"/>
-      </w:r>
-      <w:r>
-        <w:br w:type="textWrapping"/>
-      </w:r>
-      <w:r>
-        <w:rPr>
-          <w:rStyle w:val="VerbatimChar"/>
-        </w:rPr>
-        <w:t xml:space="preserve">Warning in FUN(newX[, i], ...): no non-missing arguments to max; returning -Inf</w:t>
-      </w:r>
-    </w:p>
-    <w:p>
-      <w:pPr>
-        <w:pStyle w:val="SourceCode"/>
-      </w:pPr>
-      <w:r>
-        <w:rPr>
-          <w:rStyle w:val="VerbatimChar"/>
-        </w:rPr>
-        <w:t xml:space="preserve">Warning in FUN(newX[, i], ...): no non-missing arguments to min; returning Inf</w:t>
-      </w:r>
-      <w:r>
-        <w:br w:type="textWrapping"/>
-      </w:r>
-      <w:r>
-        <w:rPr>
-          <w:rStyle w:val="VerbatimChar"/>
-        </w:rPr>
-        <w:t xml:space="preserve"/>
-      </w:r>
-      <w:r>
-        <w:br w:type="textWrapping"/>
-      </w:r>
-      <w:r>
-        <w:rPr>
-          <w:rStyle w:val="VerbatimChar"/>
-        </w:rPr>
-        <w:t xml:space="preserve">Warning in FUN(newX[, i], ...): no non-missing arguments to min; returning Inf</w:t>
-      </w:r>
-      <w:r>
-        <w:br w:type="textWrapping"/>
-      </w:r>
-      <w:r>
-        <w:rPr>
-          <w:rStyle w:val="VerbatimChar"/>
-        </w:rPr>
-        <w:t xml:space="preserve"/>
-      </w:r>
-      <w:r>
-        <w:br w:type="textWrapping"/>
-      </w:r>
-      <w:r>
-        <w:rPr>
-          <w:rStyle w:val="VerbatimChar"/>
-        </w:rPr>
-        <w:t xml:space="preserve">Warning in FUN(newX[, i], ...): no non-missing arguments to min; returning Inf</w:t>
-      </w:r>
-    </w:p>
-    <w:p>
-      <w:pPr>
-        <w:pStyle w:val="SourceCode"/>
-      </w:pPr>
-      <w:r>
-        <w:rPr>
-          <w:rStyle w:val="VerbatimChar"/>
-        </w:rPr>
-        <w:t xml:space="preserve">Warning in FUN(newX[, i], ...): no non-missing arguments to max; returning -Inf</w:t>
-      </w:r>
-      <w:r>
-        <w:br w:type="textWrapping"/>
-      </w:r>
-      <w:r>
-        <w:rPr>
-          <w:rStyle w:val="VerbatimChar"/>
-        </w:rPr>
-        <w:t xml:space="preserve"/>
-      </w:r>
-      <w:r>
-        <w:br w:type="textWrapping"/>
-      </w:r>
-      <w:r>
-        <w:rPr>
-          <w:rStyle w:val="VerbatimChar"/>
-        </w:rPr>
-        <w:t xml:space="preserve">Warning in FUN(newX[, i], ...): no non-missing arguments to max; returning -Inf</w:t>
-      </w:r>
-      <w:r>
-        <w:br w:type="textWrapping"/>
-      </w:r>
-      <w:r>
-        <w:rPr>
-          <w:rStyle w:val="VerbatimChar"/>
-        </w:rPr>
-        <w:t xml:space="preserve"/>
-      </w:r>
-      <w:r>
-        <w:br w:type="textWrapping"/>
-      </w:r>
-      <w:r>
-        <w:rPr>
-          <w:rStyle w:val="VerbatimChar"/>
-        </w:rPr>
-        <w:t xml:space="preserve">Warning in FUN(newX[, i], ...): no non-missing arguments to max; returning -Inf</w:t>
-      </w:r>
-    </w:p>
     <w:tbl>
       <w:tblPr>
         <w:tblStyle w:val="TableNormal"/>
@@ -1406,10 +1124,78 @@
               <w:jc w:val="right"/>
             </w:pPr>
             <w:r>
+              <w:t xml:space="preserve">0.06 (0.04) .16</w:t>
+            </w:r>
+          </w:p>
+        </w:tc>
+        <w:tc>
+          <w:p>
+            <w:pPr>
+              <w:pStyle w:val="Compact"/>
+              <w:jc w:val="right"/>
+            </w:pPr>
+            <w:r>
+              <w:t xml:space="preserve">0.08 (0.04) .06</w:t>
+            </w:r>
+          </w:p>
+        </w:tc>
+        <w:tc>
+          <w:p>
+            <w:pPr>
+              <w:pStyle w:val="Compact"/>
+              <w:jc w:val="right"/>
+            </w:pPr>
+            <w:r>
               <w:t xml:space="preserve">---</w:t>
             </w:r>
           </w:p>
         </w:tc>
+      </w:tr>
+      <w:tr>
+        <w:tc>
+          <w:p>
+            <w:pPr>
+              <w:pStyle w:val="Compact"/>
+              <w:jc w:val="center"/>
+            </w:pPr>
+            <w:r>
+              <w:t xml:space="preserve">er</w:t>
+            </w:r>
+          </w:p>
+        </w:tc>
+        <w:tc>
+          <w:p>
+            <w:pPr>
+              <w:pStyle w:val="Compact"/>
+              <w:jc w:val="left"/>
+            </w:pPr>
+            <w:r>
+              <w:t xml:space="preserve">Corr (Slopes)</w:t>
+            </w:r>
+          </w:p>
+        </w:tc>
+        <w:tc>
+          <w:p>
+            <w:pPr>
+              <w:pStyle w:val="Compact"/>
+              <w:jc w:val="right"/>
+            </w:pPr>
+            <w:r>
+              <w:t xml:space="preserve">-0.36 (1.64) .83</w:t>
+            </w:r>
+          </w:p>
+        </w:tc>
+        <w:tc>
+          <w:p>
+            <w:pPr>
+              <w:pStyle w:val="Compact"/>
+              <w:jc w:val="right"/>
+            </w:pPr>
+            <w:r>
+              <w:t xml:space="preserve">-0.14 (0.56) .80</w:t>
+            </w:r>
+          </w:p>
+        </w:tc>
         <w:tc>
           <w:p>
             <w:pPr>
@@ -1421,17 +1207,6 @@
             </w:r>
           </w:p>
         </w:tc>
-        <w:tc>
-          <w:p>
-            <w:pPr>
-              <w:pStyle w:val="Compact"/>
-              <w:jc w:val="right"/>
-            </w:pPr>
-            <w:r>
-              <w:t xml:space="preserve">---</w:t>
-            </w:r>
-          </w:p>
-        </w:tc>
       </w:tr>
       <w:tr>
         <w:tc>
@@ -1452,63 +1227,6 @@
               <w:jc w:val="left"/>
             </w:pPr>
             <w:r>
-              <w:t xml:space="preserve">Corr (Slopes)</w:t>
-            </w:r>
-          </w:p>
-        </w:tc>
-        <w:tc>
-          <w:p>
-            <w:pPr>
-              <w:pStyle w:val="Compact"/>
-              <w:jc w:val="right"/>
-            </w:pPr>
-            <w:r>
-              <w:t xml:space="preserve">---</w:t>
-            </w:r>
-          </w:p>
-        </w:tc>
-        <w:tc>
-          <w:p>
-            <w:pPr>
-              <w:pStyle w:val="Compact"/>
-              <w:jc w:val="right"/>
-            </w:pPr>
-            <w:r>
-              <w:t xml:space="preserve">---</w:t>
-            </w:r>
-          </w:p>
-        </w:tc>
-        <w:tc>
-          <w:p>
-            <w:pPr>
-              <w:pStyle w:val="Compact"/>
-              <w:jc w:val="right"/>
-            </w:pPr>
-            <w:r>
-              <w:t xml:space="preserve">---</w:t>
-            </w:r>
-          </w:p>
-        </w:tc>
-      </w:tr>
-      <w:tr>
-        <w:tc>
-          <w:p>
-            <w:pPr>
-              <w:pStyle w:val="Compact"/>
-              <w:jc w:val="center"/>
-            </w:pPr>
-            <w:r>
-              <w:t xml:space="preserve">er</w:t>
-            </w:r>
-          </w:p>
-        </w:tc>
-        <w:tc>
-          <w:p>
-            <w:pPr>
-              <w:pStyle w:val="Compact"/>
-              <w:jc w:val="left"/>
-            </w:pPr>
-            <w:r>
               <w:t xml:space="preserve">Corr (Residuals)</w:t>
             </w:r>
           </w:p>
@@ -1520,18 +1238,18 @@
               <w:jc w:val="right"/>
             </w:pPr>
             <w:r>
-              <w:t xml:space="preserve">---</w:t>
-            </w:r>
-          </w:p>
-        </w:tc>
-        <w:tc>
-          <w:p>
-            <w:pPr>
-              <w:pStyle w:val="Compact"/>
-              <w:jc w:val="right"/>
-            </w:pPr>
-            <w:r>
-              <w:t xml:space="preserve">---</w:t>
+              <w:t xml:space="preserve">0.01 (0.03) .73</w:t>
+            </w:r>
+          </w:p>
+        </w:tc>
+        <w:tc>
+          <w:p>
+            <w:pPr>
+              <w:pStyle w:val="Compact"/>
+              <w:jc w:val="right"/>
+            </w:pPr>
+            <w:r>
+              <w:t xml:space="preserve">0.02 (0.02) .35</w:t>
             </w:r>
           </w:p>
         </w:tc>
@@ -4137,281 +3855,6 @@
         <w:t xml:space="preserve">word_de</w:t>
       </w:r>
     </w:p>
-    <w:p>
-      <w:pPr>
-        <w:pStyle w:val="SourceCode"/>
-      </w:pPr>
-      <w:r>
-        <w:rPr>
-          <w:rStyle w:val="VerbatimChar"/>
-        </w:rPr>
-        <w:t xml:space="preserve">Warning in FUN(newX[, i], ...): no non-missing arguments to min; returning Inf</w:t>
-      </w:r>
-    </w:p>
-    <w:p>
-      <w:pPr>
-        <w:pStyle w:val="SourceCode"/>
-      </w:pPr>
-      <w:r>
-        <w:rPr>
-          <w:rStyle w:val="VerbatimChar"/>
-        </w:rPr>
-        <w:t xml:space="preserve">Warning in FUN(newX[, i], ...): no non-missing arguments to min; returning Inf</w:t>
-      </w:r>
-      <w:r>
-        <w:br w:type="textWrapping"/>
-      </w:r>
-      <w:r>
-        <w:rPr>
-          <w:rStyle w:val="VerbatimChar"/>
-        </w:rPr>
-        <w:t xml:space="preserve"/>
-      </w:r>
-      <w:r>
-        <w:br w:type="textWrapping"/>
-      </w:r>
-      <w:r>
-        <w:rPr>
-          <w:rStyle w:val="VerbatimChar"/>
-        </w:rPr>
-        <w:t xml:space="preserve">Warning in FUN(newX[, i], ...): no non-missing arguments to min; returning Inf</w:t>
-      </w:r>
-    </w:p>
-    <w:p>
-      <w:pPr>
-        <w:pStyle w:val="SourceCode"/>
-      </w:pPr>
-      <w:r>
-        <w:rPr>
-          <w:rStyle w:val="VerbatimChar"/>
-        </w:rPr>
-        <w:t xml:space="preserve">Warning in FUN(newX[, i], ...): no non-missing arguments to max; returning -Inf</w:t>
-      </w:r>
-      <w:r>
-        <w:br w:type="textWrapping"/>
-      </w:r>
-      <w:r>
-        <w:rPr>
-          <w:rStyle w:val="VerbatimChar"/>
-        </w:rPr>
-        <w:t xml:space="preserve"/>
-      </w:r>
-      <w:r>
-        <w:br w:type="textWrapping"/>
-      </w:r>
-      <w:r>
-        <w:rPr>
-          <w:rStyle w:val="VerbatimChar"/>
-        </w:rPr>
-        <w:t xml:space="preserve">Warning in FUN(newX[, i], ...): no non-missing arguments to max; returning -Inf</w:t>
-      </w:r>
-      <w:r>
-        <w:br w:type="textWrapping"/>
-      </w:r>
-      <w:r>
-        <w:rPr>
-          <w:rStyle w:val="VerbatimChar"/>
-        </w:rPr>
-        <w:t xml:space="preserve"/>
-      </w:r>
-      <w:r>
-        <w:br w:type="textWrapping"/>
-      </w:r>
-      <w:r>
-        <w:rPr>
-          <w:rStyle w:val="VerbatimChar"/>
-        </w:rPr>
-        <w:t xml:space="preserve">Warning in FUN(newX[, i], ...): no non-missing arguments to max; returning -Inf</w:t>
-      </w:r>
-    </w:p>
-    <w:p>
-      <w:pPr>
-        <w:pStyle w:val="SourceCode"/>
-      </w:pPr>
-      <w:r>
-        <w:rPr>
-          <w:rStyle w:val="VerbatimChar"/>
-        </w:rPr>
-        <w:t xml:space="preserve">Warning in FUN(newX[, i], ...): no non-missing arguments to min; returning Inf</w:t>
-      </w:r>
-      <w:r>
-        <w:br w:type="textWrapping"/>
-      </w:r>
-      <w:r>
-        <w:rPr>
-          <w:rStyle w:val="VerbatimChar"/>
-        </w:rPr>
-        <w:t xml:space="preserve"/>
-      </w:r>
-      <w:r>
-        <w:br w:type="textWrapping"/>
-      </w:r>
-      <w:r>
-        <w:rPr>
-          <w:rStyle w:val="VerbatimChar"/>
-        </w:rPr>
-        <w:t xml:space="preserve">Warning in FUN(newX[, i], ...): no non-missing arguments to min; returning Inf</w:t>
-      </w:r>
-      <w:r>
-        <w:br w:type="textWrapping"/>
-      </w:r>
-      <w:r>
-        <w:rPr>
-          <w:rStyle w:val="VerbatimChar"/>
-        </w:rPr>
-        <w:t xml:space="preserve"/>
-      </w:r>
-      <w:r>
-        <w:br w:type="textWrapping"/>
-      </w:r>
-      <w:r>
-        <w:rPr>
-          <w:rStyle w:val="VerbatimChar"/>
-        </w:rPr>
-        <w:t xml:space="preserve">Warning in FUN(newX[, i], ...): no non-missing arguments to min; returning Inf</w:t>
-      </w:r>
-    </w:p>
-    <w:p>
-      <w:pPr>
-        <w:pStyle w:val="SourceCode"/>
-      </w:pPr>
-      <w:r>
-        <w:rPr>
-          <w:rStyle w:val="VerbatimChar"/>
-        </w:rPr>
-        <w:t xml:space="preserve">Warning in FUN(newX[, i], ...): no non-missing arguments to max; returning -Inf</w:t>
-      </w:r>
-      <w:r>
-        <w:br w:type="textWrapping"/>
-      </w:r>
-      <w:r>
-        <w:rPr>
-          <w:rStyle w:val="VerbatimChar"/>
-        </w:rPr>
-        <w:t xml:space="preserve"/>
-      </w:r>
-      <w:r>
-        <w:br w:type="textWrapping"/>
-      </w:r>
-      <w:r>
-        <w:rPr>
-          <w:rStyle w:val="VerbatimChar"/>
-        </w:rPr>
-        <w:t xml:space="preserve">Warning in FUN(newX[, i], ...): no non-missing arguments to max; returning -Inf</w:t>
-      </w:r>
-      <w:r>
-        <w:br w:type="textWrapping"/>
-      </w:r>
-      <w:r>
-        <w:rPr>
-          <w:rStyle w:val="VerbatimChar"/>
-        </w:rPr>
-        <w:t xml:space="preserve"/>
-      </w:r>
-      <w:r>
-        <w:br w:type="textWrapping"/>
-      </w:r>
-      <w:r>
-        <w:rPr>
-          <w:rStyle w:val="VerbatimChar"/>
-        </w:rPr>
-        <w:t xml:space="preserve">Warning in FUN(newX[, i], ...): no non-missing arguments to max; returning -Inf</w:t>
-      </w:r>
-    </w:p>
-    <w:p>
-      <w:pPr>
-        <w:pStyle w:val="SourceCode"/>
-      </w:pPr>
-      <w:r>
-        <w:rPr>
-          <w:rStyle w:val="VerbatimChar"/>
-        </w:rPr>
-        <w:t xml:space="preserve">Warning in FUN(newX[, i], ...): no non-missing arguments to min; returning Inf</w:t>
-      </w:r>
-      <w:r>
-        <w:br w:type="textWrapping"/>
-      </w:r>
-      <w:r>
-        <w:rPr>
-          <w:rStyle w:val="VerbatimChar"/>
-        </w:rPr>
-        <w:t xml:space="preserve"/>
-      </w:r>
-      <w:r>
-        <w:br w:type="textWrapping"/>
-      </w:r>
-      <w:r>
-        <w:rPr>
-          <w:rStyle w:val="VerbatimChar"/>
-        </w:rPr>
-        <w:t xml:space="preserve">Warning in FUN(newX[, i], ...): no non-missing arguments to min; returning Inf</w:t>
-      </w:r>
-      <w:r>
-        <w:br w:type="textWrapping"/>
-      </w:r>
-      <w:r>
-        <w:rPr>
-          <w:rStyle w:val="VerbatimChar"/>
-        </w:rPr>
-        <w:t xml:space="preserve"/>
-      </w:r>
-      <w:r>
-        <w:br w:type="textWrapping"/>
-      </w:r>
-      <w:r>
-        <w:rPr>
-          <w:rStyle w:val="VerbatimChar"/>
-        </w:rPr>
-        <w:t xml:space="preserve">Warning in FUN(newX[, i], ...): no non-missing arguments to min; returning Inf</w:t>
-      </w:r>
-    </w:p>
-    <w:p>
-      <w:pPr>
-        <w:pStyle w:val="SourceCode"/>
-      </w:pPr>
-      <w:r>
-        <w:rPr>
-          <w:rStyle w:val="VerbatimChar"/>
-        </w:rPr>
-        <w:t xml:space="preserve">Warning in FUN(newX[, i], ...): no non-missing arguments to max; returning -Inf</w:t>
-      </w:r>
-      <w:r>
-        <w:br w:type="textWrapping"/>
-      </w:r>
-      <w:r>
-        <w:rPr>
-          <w:rStyle w:val="VerbatimChar"/>
-        </w:rPr>
-        <w:t xml:space="preserve"/>
-      </w:r>
-      <w:r>
-        <w:br w:type="textWrapping"/>
-      </w:r>
-      <w:r>
-        <w:rPr>
-          <w:rStyle w:val="VerbatimChar"/>
-        </w:rPr>
-        <w:t xml:space="preserve">Warning in FUN(newX[, i], ...): no non-missing arguments to max; returning -Inf</w:t>
-      </w:r>
-      <w:r>
-        <w:br w:type="textWrapping"/>
-      </w:r>
-      <w:r>
-        <w:rPr>
-          <w:rStyle w:val="VerbatimChar"/>
-        </w:rPr>
-        <w:t xml:space="preserve"/>
-      </w:r>
-      <w:r>
-        <w:br w:type="textWrapping"/>
-      </w:r>
-      <w:r>
-        <w:rPr>
-          <w:rStyle w:val="VerbatimChar"/>
-        </w:rPr>
-        <w:t xml:space="preserve">Warning in FUN(newX[, i], ...): no non-missing arguments to max; returning -Inf</w:t>
-      </w:r>
-    </w:p>
     <w:tbl>
       <w:tblPr>
         <w:tblStyle w:val="TableNormal"/>
@@ -4610,7 +4053,7 @@
               <w:jc w:val="right"/>
             </w:pPr>
             <w:r>
-              <w:t xml:space="preserve">---</w:t>
+              <w:t xml:space="preserve">0.06 (0.04) .16</w:t>
             </w:r>
           </w:p>
         </w:tc>
@@ -4645,7 +4088,7 @@
               <w:jc w:val="right"/>
             </w:pPr>
             <w:r>
-              <w:t xml:space="preserve">---</w:t>
+              <w:t xml:space="preserve">-0.36 (1.64) .83</w:t>
             </w:r>
           </w:p>
         </w:tc>
@@ -4680,7 +4123,7 @@
               <w:jc w:val="right"/>
             </w:pPr>
             <w:r>
-              <w:t xml:space="preserve">---</w:t>
+              <w:t xml:space="preserve">0.01 (0.03) .73</w:t>
             </w:r>
           </w:p>
         </w:tc>
@@ -6285,281 +5728,6 @@
         <w:t xml:space="preserve">word_im</w:t>
       </w:r>
     </w:p>
-    <w:p>
-      <w:pPr>
-        <w:pStyle w:val="SourceCode"/>
-      </w:pPr>
-      <w:r>
-        <w:rPr>
-          <w:rStyle w:val="VerbatimChar"/>
-        </w:rPr>
-        <w:t xml:space="preserve">Warning in FUN(newX[, i], ...): no non-missing arguments to min; returning Inf</w:t>
-      </w:r>
-    </w:p>
-    <w:p>
-      <w:pPr>
-        <w:pStyle w:val="SourceCode"/>
-      </w:pPr>
-      <w:r>
-        <w:rPr>
-          <w:rStyle w:val="VerbatimChar"/>
-        </w:rPr>
-        <w:t xml:space="preserve">Warning in FUN(newX[, i], ...): no non-missing arguments to min; returning Inf</w:t>
-      </w:r>
-      <w:r>
-        <w:br w:type="textWrapping"/>
-      </w:r>
-      <w:r>
-        <w:rPr>
-          <w:rStyle w:val="VerbatimChar"/>
-        </w:rPr>
-        <w:t xml:space="preserve"/>
-      </w:r>
-      <w:r>
-        <w:br w:type="textWrapping"/>
-      </w:r>
-      <w:r>
-        <w:rPr>
-          <w:rStyle w:val="VerbatimChar"/>
-        </w:rPr>
-        <w:t xml:space="preserve">Warning in FUN(newX[, i], ...): no non-missing arguments to min; returning Inf</w:t>
-      </w:r>
-    </w:p>
-    <w:p>
-      <w:pPr>
-        <w:pStyle w:val="SourceCode"/>
-      </w:pPr>
-      <w:r>
-        <w:rPr>
-          <w:rStyle w:val="VerbatimChar"/>
-        </w:rPr>
-        <w:t xml:space="preserve">Warning in FUN(newX[, i], ...): no non-missing arguments to max; returning -Inf</w:t>
-      </w:r>
-      <w:r>
-        <w:br w:type="textWrapping"/>
-      </w:r>
-      <w:r>
-        <w:rPr>
-          <w:rStyle w:val="VerbatimChar"/>
-        </w:rPr>
-        <w:t xml:space="preserve"/>
-      </w:r>
-      <w:r>
-        <w:br w:type="textWrapping"/>
-      </w:r>
-      <w:r>
-        <w:rPr>
-          <w:rStyle w:val="VerbatimChar"/>
-        </w:rPr>
-        <w:t xml:space="preserve">Warning in FUN(newX[, i], ...): no non-missing arguments to max; returning -Inf</w:t>
-      </w:r>
-      <w:r>
-        <w:br w:type="textWrapping"/>
-      </w:r>
-      <w:r>
-        <w:rPr>
-          <w:rStyle w:val="VerbatimChar"/>
-        </w:rPr>
-        <w:t xml:space="preserve"/>
-      </w:r>
-      <w:r>
-        <w:br w:type="textWrapping"/>
-      </w:r>
-      <w:r>
-        <w:rPr>
-          <w:rStyle w:val="VerbatimChar"/>
-        </w:rPr>
-        <w:t xml:space="preserve">Warning in FUN(newX[, i], ...): no non-missing arguments to max; returning -Inf</w:t>
-      </w:r>
-    </w:p>
-    <w:p>
-      <w:pPr>
-        <w:pStyle w:val="SourceCode"/>
-      </w:pPr>
-      <w:r>
-        <w:rPr>
-          <w:rStyle w:val="VerbatimChar"/>
-        </w:rPr>
-        <w:t xml:space="preserve">Warning in FUN(newX[, i], ...): no non-missing arguments to min; returning Inf</w:t>
-      </w:r>
-      <w:r>
-        <w:br w:type="textWrapping"/>
-      </w:r>
-      <w:r>
-        <w:rPr>
-          <w:rStyle w:val="VerbatimChar"/>
-        </w:rPr>
-        <w:t xml:space="preserve"/>
-      </w:r>
-      <w:r>
-        <w:br w:type="textWrapping"/>
-      </w:r>
-      <w:r>
-        <w:rPr>
-          <w:rStyle w:val="VerbatimChar"/>
-        </w:rPr>
-        <w:t xml:space="preserve">Warning in FUN(newX[, i], ...): no non-missing arguments to min; returning Inf</w:t>
-      </w:r>
-      <w:r>
-        <w:br w:type="textWrapping"/>
-      </w:r>
-      <w:r>
-        <w:rPr>
-          <w:rStyle w:val="VerbatimChar"/>
-        </w:rPr>
-        <w:t xml:space="preserve"/>
-      </w:r>
-      <w:r>
-        <w:br w:type="textWrapping"/>
-      </w:r>
-      <w:r>
-        <w:rPr>
-          <w:rStyle w:val="VerbatimChar"/>
-        </w:rPr>
-        <w:t xml:space="preserve">Warning in FUN(newX[, i], ...): no non-missing arguments to min; returning Inf</w:t>
-      </w:r>
-    </w:p>
-    <w:p>
-      <w:pPr>
-        <w:pStyle w:val="SourceCode"/>
-      </w:pPr>
-      <w:r>
-        <w:rPr>
-          <w:rStyle w:val="VerbatimChar"/>
-        </w:rPr>
-        <w:t xml:space="preserve">Warning in FUN(newX[, i], ...): no non-missing arguments to max; returning -Inf</w:t>
-      </w:r>
-      <w:r>
-        <w:br w:type="textWrapping"/>
-      </w:r>
-      <w:r>
-        <w:rPr>
-          <w:rStyle w:val="VerbatimChar"/>
-        </w:rPr>
-        <w:t xml:space="preserve"/>
-      </w:r>
-      <w:r>
-        <w:br w:type="textWrapping"/>
-      </w:r>
-      <w:r>
-        <w:rPr>
-          <w:rStyle w:val="VerbatimChar"/>
-        </w:rPr>
-        <w:t xml:space="preserve">Warning in FUN(newX[, i], ...): no non-missing arguments to max; returning -Inf</w:t>
-      </w:r>
-      <w:r>
-        <w:br w:type="textWrapping"/>
-      </w:r>
-      <w:r>
-        <w:rPr>
-          <w:rStyle w:val="VerbatimChar"/>
-        </w:rPr>
-        <w:t xml:space="preserve"/>
-      </w:r>
-      <w:r>
-        <w:br w:type="textWrapping"/>
-      </w:r>
-      <w:r>
-        <w:rPr>
-          <w:rStyle w:val="VerbatimChar"/>
-        </w:rPr>
-        <w:t xml:space="preserve">Warning in FUN(newX[, i], ...): no non-missing arguments to max; returning -Inf</w:t>
-      </w:r>
-    </w:p>
-    <w:p>
-      <w:pPr>
-        <w:pStyle w:val="SourceCode"/>
-      </w:pPr>
-      <w:r>
-        <w:rPr>
-          <w:rStyle w:val="VerbatimChar"/>
-        </w:rPr>
-        <w:t xml:space="preserve">Warning in FUN(newX[, i], ...): no non-missing arguments to min; returning Inf</w:t>
-      </w:r>
-      <w:r>
-        <w:br w:type="textWrapping"/>
-      </w:r>
-      <w:r>
-        <w:rPr>
-          <w:rStyle w:val="VerbatimChar"/>
-        </w:rPr>
-        <w:t xml:space="preserve"/>
-      </w:r>
-      <w:r>
-        <w:br w:type="textWrapping"/>
-      </w:r>
-      <w:r>
-        <w:rPr>
-          <w:rStyle w:val="VerbatimChar"/>
-        </w:rPr>
-        <w:t xml:space="preserve">Warning in FUN(newX[, i], ...): no non-missing arguments to min; returning Inf</w:t>
-      </w:r>
-      <w:r>
-        <w:br w:type="textWrapping"/>
-      </w:r>
-      <w:r>
-        <w:rPr>
-          <w:rStyle w:val="VerbatimChar"/>
-        </w:rPr>
-        <w:t xml:space="preserve"/>
-      </w:r>
-      <w:r>
-        <w:br w:type="textWrapping"/>
-      </w:r>
-      <w:r>
-        <w:rPr>
-          <w:rStyle w:val="VerbatimChar"/>
-        </w:rPr>
-        <w:t xml:space="preserve">Warning in FUN(newX[, i], ...): no non-missing arguments to min; returning Inf</w:t>
-      </w:r>
-    </w:p>
-    <w:p>
-      <w:pPr>
-        <w:pStyle w:val="SourceCode"/>
-      </w:pPr>
-      <w:r>
-        <w:rPr>
-          <w:rStyle w:val="VerbatimChar"/>
-        </w:rPr>
-        <w:t xml:space="preserve">Warning in FUN(newX[, i], ...): no non-missing arguments to max; returning -Inf</w:t>
-      </w:r>
-      <w:r>
-        <w:br w:type="textWrapping"/>
-      </w:r>
-      <w:r>
-        <w:rPr>
-          <w:rStyle w:val="VerbatimChar"/>
-        </w:rPr>
-        <w:t xml:space="preserve"/>
-      </w:r>
-      <w:r>
-        <w:br w:type="textWrapping"/>
-      </w:r>
-      <w:r>
-        <w:rPr>
-          <w:rStyle w:val="VerbatimChar"/>
-        </w:rPr>
-        <w:t xml:space="preserve">Warning in FUN(newX[, i], ...): no non-missing arguments to max; returning -Inf</w:t>
-      </w:r>
-      <w:r>
-        <w:br w:type="textWrapping"/>
-      </w:r>
-      <w:r>
-        <w:rPr>
-          <w:rStyle w:val="VerbatimChar"/>
-        </w:rPr>
-        <w:t xml:space="preserve"/>
-      </w:r>
-      <w:r>
-        <w:br w:type="textWrapping"/>
-      </w:r>
-      <w:r>
-        <w:rPr>
-          <w:rStyle w:val="VerbatimChar"/>
-        </w:rPr>
-        <w:t xml:space="preserve">Warning in FUN(newX[, i], ...): no non-missing arguments to max; returning -Inf</w:t>
-      </w:r>
-    </w:p>
     <w:tbl>
       <w:tblPr>
         <w:tblStyle w:val="TableNormal"/>
@@ -6758,7 +5926,7 @@
               <w:jc w:val="right"/>
             </w:pPr>
             <w:r>
-              <w:t xml:space="preserve">---</w:t>
+              <w:t xml:space="preserve">0.08 (0.04) .06</w:t>
             </w:r>
           </w:p>
         </w:tc>
@@ -6793,7 +5961,7 @@
               <w:jc w:val="right"/>
             </w:pPr>
             <w:r>
-              <w:t xml:space="preserve">---</w:t>
+              <w:t xml:space="preserve">-0.14 (0.56) .80</w:t>
             </w:r>
           </w:p>
         </w:tc>
@@ -6828,7 +5996,7 @@
               <w:jc w:val="right"/>
             </w:pPr>
             <w:r>
-              <w:t xml:space="preserve">---</w:t>
+              <w:t xml:space="preserve">0.02 (0.02) .35</w:t>
             </w:r>
           </w:p>
         </w:tc>
@@ -8441,222 +7609,408 @@
         <w:t xml:space="preserve">Computed correlations:</w:t>
       </w:r>
     </w:p>
-    <w:p>
-      <w:pPr>
-        <w:pStyle w:val="Compact"/>
-      </w:pPr>
-      <w:r>
-        <w:t xml:space="preserve">label</w:t>
-      </w:r>
-    </w:p>
-    <w:p>
-      <w:pPr>
-        <w:pStyle w:val="Compact"/>
-      </w:pPr>
-      <w:r>
-        <w:t xml:space="preserve">process_b</w:t>
-      </w:r>
-    </w:p>
-    <w:p>
-      <w:pPr>
-        <w:pStyle w:val="Compact"/>
-      </w:pPr>
-      <w:r>
-        <w:t xml:space="preserve">aehplus</w:t>
-      </w:r>
-    </w:p>
-    <w:p>
-      <w:pPr>
-        <w:pStyle w:val="Compact"/>
-      </w:pPr>
-      <w:r>
-        <w:t xml:space="preserve">Correlation of Levels</w:t>
-      </w:r>
-    </w:p>
-    <w:p>
-      <w:pPr>
-        <w:pStyle w:val="Compact"/>
-      </w:pPr>
-      <w:r>
-        <w:t xml:space="preserve">word_de</w:t>
-      </w:r>
-    </w:p>
-    <w:p>
-      <w:pPr>
-        <w:pStyle w:val="Compact"/>
-      </w:pPr>
-      <w:r>
-        <w:t xml:space="preserve">0.06</w:t>
-      </w:r>
-    </w:p>
-    <w:p>
-      <w:pPr>
-        <w:pStyle w:val="Compact"/>
-      </w:pPr>
-      <w:r>
-        <w:t xml:space="preserve">Correlation of Levels</w:t>
-      </w:r>
-    </w:p>
-    <w:p>
-      <w:pPr>
-        <w:pStyle w:val="Compact"/>
-      </w:pPr>
-      <w:r>
-        <w:t xml:space="preserve">word_im</w:t>
-      </w:r>
-    </w:p>
-    <w:p>
-      <w:pPr>
-        <w:pStyle w:val="Compact"/>
-      </w:pPr>
-      <w:r>
-        <w:t xml:space="preserve">0.08</w:t>
-      </w:r>
-    </w:p>
-    <w:p>
-      <w:pPr>
-        <w:pStyle w:val="Compact"/>
-      </w:pPr>
-      <w:r>
-        <w:t xml:space="preserve">label</w:t>
-      </w:r>
-    </w:p>
-    <w:p>
-      <w:pPr>
-        <w:pStyle w:val="Compact"/>
-      </w:pPr>
-      <w:r>
-        <w:t xml:space="preserve">process_b</w:t>
-      </w:r>
-    </w:p>
-    <w:p>
-      <w:pPr>
-        <w:pStyle w:val="Compact"/>
-      </w:pPr>
-      <w:r>
-        <w:t xml:space="preserve">aehplus</w:t>
-      </w:r>
-    </w:p>
-    <w:p>
-      <w:pPr>
-        <w:pStyle w:val="Compact"/>
-      </w:pPr>
-      <w:r>
-        <w:t xml:space="preserve">Correlation of Slopes</w:t>
-      </w:r>
-    </w:p>
-    <w:p>
-      <w:pPr>
-        <w:pStyle w:val="Compact"/>
-      </w:pPr>
-      <w:r>
-        <w:t xml:space="preserve">word_de</w:t>
-      </w:r>
-    </w:p>
-    <w:p>
-      <w:pPr>
-        <w:pStyle w:val="Compact"/>
-      </w:pPr>
-      <w:r>
-        <w:t xml:space="preserve">-0.27</w:t>
-      </w:r>
-    </w:p>
-    <w:p>
-      <w:pPr>
-        <w:pStyle w:val="Compact"/>
-      </w:pPr>
-      <w:r>
-        <w:t xml:space="preserve">Correlation of Slopes</w:t>
-      </w:r>
-    </w:p>
-    <w:p>
-      <w:pPr>
-        <w:pStyle w:val="Compact"/>
-      </w:pPr>
-      <w:r>
-        <w:t xml:space="preserve">word_im</w:t>
-      </w:r>
-    </w:p>
-    <w:p>
-      <w:pPr>
-        <w:pStyle w:val="Compact"/>
-      </w:pPr>
-      <w:r>
-        <w:t xml:space="preserve">-0.14</w:t>
-      </w:r>
-    </w:p>
-    <w:p>
-      <w:pPr>
-        <w:pStyle w:val="Compact"/>
-      </w:pPr>
-      <w:r>
-        <w:t xml:space="preserve">label</w:t>
-      </w:r>
-    </w:p>
-    <w:p>
-      <w:pPr>
-        <w:pStyle w:val="Compact"/>
-      </w:pPr>
-      <w:r>
-        <w:t xml:space="preserve">process_b</w:t>
-      </w:r>
-    </w:p>
-    <w:p>
-      <w:pPr>
-        <w:pStyle w:val="Compact"/>
-      </w:pPr>
-      <w:r>
-        <w:t xml:space="preserve">aehplus</w:t>
-      </w:r>
-    </w:p>
-    <w:p>
-      <w:pPr>
-        <w:pStyle w:val="Compact"/>
-      </w:pPr>
-      <w:r>
-        <w:t xml:space="preserve">Correlation of Residuals</w:t>
-      </w:r>
-    </w:p>
-    <w:p>
-      <w:pPr>
-        <w:pStyle w:val="Compact"/>
-      </w:pPr>
-      <w:r>
-        <w:t xml:space="preserve">word_de</w:t>
-      </w:r>
-    </w:p>
-    <w:p>
-      <w:pPr>
-        <w:pStyle w:val="Compact"/>
-      </w:pPr>
-      <w:r>
-        <w:t xml:space="preserve">0.01</w:t>
-      </w:r>
-    </w:p>
-    <w:p>
-      <w:pPr>
-        <w:pStyle w:val="Compact"/>
-      </w:pPr>
-      <w:r>
-        <w:t xml:space="preserve">Correlation of Residuals</w:t>
-      </w:r>
-    </w:p>
-    <w:p>
-      <w:pPr>
-        <w:pStyle w:val="Compact"/>
-      </w:pPr>
-      <w:r>
-        <w:t xml:space="preserve">word_im</w:t>
-      </w:r>
-    </w:p>
-    <w:p>
-      <w:pPr>
-        <w:pStyle w:val="Compact"/>
-      </w:pPr>
-      <w:r>
-        <w:t xml:space="preserve">0.02</w:t>
-      </w:r>
-    </w:p>
+    <w:tbl>
+      <w:tblPr>
+        <w:tblStyle w:val="TableNormal"/>
+        <w:tblW w:type="pct" w:w="0.0"/>
+        <w:tblLook w:firstRow="1"/>
+      </w:tblPr>
+      <w:tblGrid/>
+      <w:tr>
+        <w:trPr>
+          <w:cnfStyle w:firstRow="1"/>
+        </w:trPr>
+        <w:tc>
+          <w:tcPr>
+            <w:tcBorders>
+              <w:bottom w:val="single"/>
+            </w:tcBorders>
+            <w:vAlign w:val="bottom"/>
+          </w:tcPr>
+          <w:p>
+            <w:pPr>
+              <w:pStyle w:val="Compact"/>
+              <w:jc w:val="left"/>
+            </w:pPr>
+            <w:r>
+              <w:t xml:space="preserve">label</w:t>
+            </w:r>
+          </w:p>
+        </w:tc>
+        <w:tc>
+          <w:tcPr>
+            <w:tcBorders>
+              <w:bottom w:val="single"/>
+            </w:tcBorders>
+            <w:vAlign w:val="bottom"/>
+          </w:tcPr>
+          <w:p>
+            <w:pPr>
+              <w:pStyle w:val="Compact"/>
+              <w:jc w:val="right"/>
+            </w:pPr>
+            <w:r>
+              <w:t xml:space="preserve">process_b</w:t>
+            </w:r>
+          </w:p>
+        </w:tc>
+        <w:tc>
+          <w:tcPr>
+            <w:tcBorders>
+              <w:bottom w:val="single"/>
+            </w:tcBorders>
+            <w:vAlign w:val="bottom"/>
+          </w:tcPr>
+          <w:p>
+            <w:pPr>
+              <w:pStyle w:val="Compact"/>
+              <w:jc w:val="right"/>
+            </w:pPr>
+            <w:r>
+              <w:t xml:space="preserve">aehplus</w:t>
+            </w:r>
+          </w:p>
+        </w:tc>
+      </w:tr>
+      <w:tr>
+        <w:tc>
+          <w:p>
+            <w:pPr>
+              <w:pStyle w:val="Compact"/>
+              <w:jc w:val="left"/>
+            </w:pPr>
+            <w:r>
+              <w:t xml:space="preserve">Correlation of Levels</w:t>
+            </w:r>
+          </w:p>
+        </w:tc>
+        <w:tc>
+          <w:p>
+            <w:pPr>
+              <w:pStyle w:val="Compact"/>
+              <w:jc w:val="right"/>
+            </w:pPr>
+            <w:r>
+              <w:t xml:space="preserve">word_de</w:t>
+            </w:r>
+          </w:p>
+        </w:tc>
+        <w:tc>
+          <w:p>
+            <w:pPr>
+              <w:pStyle w:val="Compact"/>
+              <w:jc w:val="right"/>
+            </w:pPr>
+            <w:r>
+              <w:t xml:space="preserve">0.06</w:t>
+            </w:r>
+          </w:p>
+        </w:tc>
+      </w:tr>
+      <w:tr>
+        <w:tc>
+          <w:p>
+            <w:pPr>
+              <w:pStyle w:val="Compact"/>
+              <w:jc w:val="left"/>
+            </w:pPr>
+            <w:r>
+              <w:t xml:space="preserve">Correlation of Levels</w:t>
+            </w:r>
+          </w:p>
+        </w:tc>
+        <w:tc>
+          <w:p>
+            <w:pPr>
+              <w:pStyle w:val="Compact"/>
+              <w:jc w:val="right"/>
+            </w:pPr>
+            <w:r>
+              <w:t xml:space="preserve">word_im</w:t>
+            </w:r>
+          </w:p>
+        </w:tc>
+        <w:tc>
+          <w:p>
+            <w:pPr>
+              <w:pStyle w:val="Compact"/>
+              <w:jc w:val="right"/>
+            </w:pPr>
+            <w:r>
+              <w:t xml:space="preserve">0.08</w:t>
+            </w:r>
+          </w:p>
+        </w:tc>
+      </w:tr>
+    </w:tbl>
+    <w:tbl>
+      <w:tblPr>
+        <w:tblStyle w:val="TableNormal"/>
+        <w:tblW w:type="pct" w:w="0.0"/>
+        <w:tblLook w:firstRow="1"/>
+      </w:tblPr>
+      <w:tblGrid/>
+      <w:tr>
+        <w:trPr>
+          <w:cnfStyle w:firstRow="1"/>
+        </w:trPr>
+        <w:tc>
+          <w:tcPr>
+            <w:tcBorders>
+              <w:bottom w:val="single"/>
+            </w:tcBorders>
+            <w:vAlign w:val="bottom"/>
+          </w:tcPr>
+          <w:p>
+            <w:pPr>
+              <w:pStyle w:val="Compact"/>
+              <w:jc w:val="left"/>
+            </w:pPr>
+            <w:r>
+              <w:t xml:space="preserve">label</w:t>
+            </w:r>
+          </w:p>
+        </w:tc>
+        <w:tc>
+          <w:tcPr>
+            <w:tcBorders>
+              <w:bottom w:val="single"/>
+            </w:tcBorders>
+            <w:vAlign w:val="bottom"/>
+          </w:tcPr>
+          <w:p>
+            <w:pPr>
+              <w:pStyle w:val="Compact"/>
+              <w:jc w:val="right"/>
+            </w:pPr>
+            <w:r>
+              <w:t xml:space="preserve">process_b</w:t>
+            </w:r>
+          </w:p>
+        </w:tc>
+        <w:tc>
+          <w:tcPr>
+            <w:tcBorders>
+              <w:bottom w:val="single"/>
+            </w:tcBorders>
+            <w:vAlign w:val="bottom"/>
+          </w:tcPr>
+          <w:p>
+            <w:pPr>
+              <w:pStyle w:val="Compact"/>
+              <w:jc w:val="right"/>
+            </w:pPr>
+            <w:r>
+              <w:t xml:space="preserve">aehplus</w:t>
+            </w:r>
+          </w:p>
+        </w:tc>
+      </w:tr>
+      <w:tr>
+        <w:tc>
+          <w:p>
+            <w:pPr>
+              <w:pStyle w:val="Compact"/>
+              <w:jc w:val="left"/>
+            </w:pPr>
+            <w:r>
+              <w:t xml:space="preserve">Correlation of Slopes</w:t>
+            </w:r>
+          </w:p>
+        </w:tc>
+        <w:tc>
+          <w:p>
+            <w:pPr>
+              <w:pStyle w:val="Compact"/>
+              <w:jc w:val="right"/>
+            </w:pPr>
+            <w:r>
+              <w:t xml:space="preserve">word_de</w:t>
+            </w:r>
+          </w:p>
+        </w:tc>
+        <w:tc>
+          <w:p>
+            <w:pPr>
+              <w:pStyle w:val="Compact"/>
+              <w:jc w:val="right"/>
+            </w:pPr>
+            <w:r>
+              <w:t xml:space="preserve">-0.27</w:t>
+            </w:r>
+          </w:p>
+        </w:tc>
+      </w:tr>
+      <w:tr>
+        <w:tc>
+          <w:p>
+            <w:pPr>
+              <w:pStyle w:val="Compact"/>
+              <w:jc w:val="left"/>
+            </w:pPr>
+            <w:r>
+              <w:t xml:space="preserve">Correlation of Slopes</w:t>
+            </w:r>
+          </w:p>
+        </w:tc>
+        <w:tc>
+          <w:p>
+            <w:pPr>
+              <w:pStyle w:val="Compact"/>
+              <w:jc w:val="right"/>
+            </w:pPr>
+            <w:r>
+              <w:t xml:space="preserve">word_im</w:t>
+            </w:r>
+          </w:p>
+        </w:tc>
+        <w:tc>
+          <w:p>
+            <w:pPr>
+              <w:pStyle w:val="Compact"/>
+              <w:jc w:val="right"/>
+            </w:pPr>
+            <w:r>
+              <w:t xml:space="preserve">-0.14</w:t>
+            </w:r>
+          </w:p>
+        </w:tc>
+      </w:tr>
+    </w:tbl>
+    <w:tbl>
+      <w:tblPr>
+        <w:tblStyle w:val="TableNormal"/>
+        <w:tblW w:type="pct" w:w="0.0"/>
+        <w:tblLook w:firstRow="1"/>
+      </w:tblPr>
+      <w:tblGrid/>
+      <w:tr>
+        <w:trPr>
+          <w:cnfStyle w:firstRow="1"/>
+        </w:trPr>
+        <w:tc>
+          <w:tcPr>
+            <w:tcBorders>
+              <w:bottom w:val="single"/>
+            </w:tcBorders>
+            <w:vAlign w:val="bottom"/>
+          </w:tcPr>
+          <w:p>
+            <w:pPr>
+              <w:pStyle w:val="Compact"/>
+              <w:jc w:val="left"/>
+            </w:pPr>
+            <w:r>
+              <w:t xml:space="preserve">label</w:t>
+            </w:r>
+          </w:p>
+        </w:tc>
+        <w:tc>
+          <w:tcPr>
+            <w:tcBorders>
+              <w:bottom w:val="single"/>
+            </w:tcBorders>
+            <w:vAlign w:val="bottom"/>
+          </w:tcPr>
+          <w:p>
+            <w:pPr>
+              <w:pStyle w:val="Compact"/>
+              <w:jc w:val="right"/>
+            </w:pPr>
+            <w:r>
+              <w:t xml:space="preserve">process_b</w:t>
+            </w:r>
+          </w:p>
+        </w:tc>
+        <w:tc>
+          <w:tcPr>
+            <w:tcBorders>
+              <w:bottom w:val="single"/>
+            </w:tcBorders>
+            <w:vAlign w:val="bottom"/>
+          </w:tcPr>
+          <w:p>
+            <w:pPr>
+              <w:pStyle w:val="Compact"/>
+              <w:jc w:val="right"/>
+            </w:pPr>
+            <w:r>
+              <w:t xml:space="preserve">aehplus</w:t>
+            </w:r>
+          </w:p>
+        </w:tc>
+      </w:tr>
+      <w:tr>
+        <w:tc>
+          <w:p>
+            <w:pPr>
+              <w:pStyle w:val="Compact"/>
+              <w:jc w:val="left"/>
+            </w:pPr>
+            <w:r>
+              <w:t xml:space="preserve">Correlation of Residuals</w:t>
+            </w:r>
+          </w:p>
+        </w:tc>
+        <w:tc>
+          <w:p>
+            <w:pPr>
+              <w:pStyle w:val="Compact"/>
+              <w:jc w:val="right"/>
+            </w:pPr>
+            <w:r>
+              <w:t xml:space="preserve">word_de</w:t>
+            </w:r>
+          </w:p>
+        </w:tc>
+        <w:tc>
+          <w:p>
+            <w:pPr>
+              <w:pStyle w:val="Compact"/>
+              <w:jc w:val="right"/>
+            </w:pPr>
+            <w:r>
+              <w:t xml:space="preserve">0.01</w:t>
+            </w:r>
+          </w:p>
+        </w:tc>
+      </w:tr>
+      <w:tr>
+        <w:tc>
+          <w:p>
+            <w:pPr>
+              <w:pStyle w:val="Compact"/>
+              <w:jc w:val="left"/>
+            </w:pPr>
+            <w:r>
+              <w:t xml:space="preserve">Correlation of Residuals</w:t>
+            </w:r>
+          </w:p>
+        </w:tc>
+        <w:tc>
+          <w:p>
+            <w:pPr>
+              <w:pStyle w:val="Compact"/>
+              <w:jc w:val="right"/>
+            </w:pPr>
+            <w:r>
+              <w:t xml:space="preserve">word_im</w:t>
+            </w:r>
+          </w:p>
+        </w:tc>
+        <w:tc>
+          <w:p>
+            <w:pPr>
+              <w:pStyle w:val="Compact"/>
+              <w:jc w:val="right"/>
+            </w:pPr>
+            <w:r>
+              <w:t xml:space="preserve">0.02</w:t>
+            </w:r>
+          </w:p>
+        </w:tc>
+      </w:tr>
+    </w:tbl>
     <w:p>
       <w:pPr>
         <w:pStyle w:val="BodyText"/>
@@ -8665,222 +8019,408 @@
         <w:t xml:space="preserve">P-values for corresponding covariances:</w:t>
       </w:r>
     </w:p>
-    <w:p>
-      <w:pPr>
-        <w:pStyle w:val="Compact"/>
-      </w:pPr>
-      <w:r>
-        <w:t xml:space="preserve">label</w:t>
-      </w:r>
-    </w:p>
-    <w:p>
-      <w:pPr>
-        <w:pStyle w:val="Compact"/>
-      </w:pPr>
-      <w:r>
-        <w:t xml:space="preserve">process_b</w:t>
-      </w:r>
-    </w:p>
-    <w:p>
-      <w:pPr>
-        <w:pStyle w:val="Compact"/>
-      </w:pPr>
-      <w:r>
-        <w:t xml:space="preserve">aehplus</w:t>
-      </w:r>
-    </w:p>
-    <w:p>
-      <w:pPr>
-        <w:pStyle w:val="Compact"/>
-      </w:pPr>
-      <w:r>
-        <w:t xml:space="preserve">Covariance of Levels</w:t>
-      </w:r>
-    </w:p>
-    <w:p>
-      <w:pPr>
-        <w:pStyle w:val="Compact"/>
-      </w:pPr>
-      <w:r>
-        <w:t xml:space="preserve">word_de</w:t>
-      </w:r>
-    </w:p>
-    <w:p>
-      <w:pPr>
-        <w:pStyle w:val="Compact"/>
-      </w:pPr>
-      <w:r>
-        <w:t xml:space="preserve">0.16</w:t>
-      </w:r>
-    </w:p>
-    <w:p>
-      <w:pPr>
-        <w:pStyle w:val="Compact"/>
-      </w:pPr>
-      <w:r>
-        <w:t xml:space="preserve">Covariance of Levels</w:t>
-      </w:r>
-    </w:p>
-    <w:p>
-      <w:pPr>
-        <w:pStyle w:val="Compact"/>
-      </w:pPr>
-      <w:r>
-        <w:t xml:space="preserve">word_im</w:t>
-      </w:r>
-    </w:p>
-    <w:p>
-      <w:pPr>
-        <w:pStyle w:val="Compact"/>
-      </w:pPr>
-      <w:r>
-        <w:t xml:space="preserve">0.06</w:t>
-      </w:r>
-    </w:p>
-    <w:p>
-      <w:pPr>
-        <w:pStyle w:val="Compact"/>
-      </w:pPr>
-      <w:r>
-        <w:t xml:space="preserve">label</w:t>
-      </w:r>
-    </w:p>
-    <w:p>
-      <w:pPr>
-        <w:pStyle w:val="Compact"/>
-      </w:pPr>
-      <w:r>
-        <w:t xml:space="preserve">process_b</w:t>
-      </w:r>
-    </w:p>
-    <w:p>
-      <w:pPr>
-        <w:pStyle w:val="Compact"/>
-      </w:pPr>
-      <w:r>
-        <w:t xml:space="preserve">aehplus</w:t>
-      </w:r>
-    </w:p>
-    <w:p>
-      <w:pPr>
-        <w:pStyle w:val="Compact"/>
-      </w:pPr>
-      <w:r>
-        <w:t xml:space="preserve">Covariance of Slopes</w:t>
-      </w:r>
-    </w:p>
-    <w:p>
-      <w:pPr>
-        <w:pStyle w:val="Compact"/>
-      </w:pPr>
-      <w:r>
-        <w:t xml:space="preserve">word_de</w:t>
-      </w:r>
-    </w:p>
-    <w:p>
-      <w:pPr>
-        <w:pStyle w:val="Compact"/>
-      </w:pPr>
-      <w:r>
-        <w:t xml:space="preserve">0.80</w:t>
-      </w:r>
-    </w:p>
-    <w:p>
-      <w:pPr>
-        <w:pStyle w:val="Compact"/>
-      </w:pPr>
-      <w:r>
-        <w:t xml:space="preserve">Covariance of Slopes</w:t>
-      </w:r>
-    </w:p>
-    <w:p>
-      <w:pPr>
-        <w:pStyle w:val="Compact"/>
-      </w:pPr>
-      <w:r>
-        <w:t xml:space="preserve">word_im</w:t>
-      </w:r>
-    </w:p>
-    <w:p>
-      <w:pPr>
-        <w:pStyle w:val="Compact"/>
-      </w:pPr>
-      <w:r>
-        <w:t xml:space="preserve">0.79</w:t>
-      </w:r>
-    </w:p>
-    <w:p>
-      <w:pPr>
-        <w:pStyle w:val="Compact"/>
-      </w:pPr>
-      <w:r>
-        <w:t xml:space="preserve">label</w:t>
-      </w:r>
-    </w:p>
-    <w:p>
-      <w:pPr>
-        <w:pStyle w:val="Compact"/>
-      </w:pPr>
-      <w:r>
-        <w:t xml:space="preserve">process_b</w:t>
-      </w:r>
-    </w:p>
-    <w:p>
-      <w:pPr>
-        <w:pStyle w:val="Compact"/>
-      </w:pPr>
-      <w:r>
-        <w:t xml:space="preserve">aehplus</w:t>
-      </w:r>
-    </w:p>
-    <w:p>
-      <w:pPr>
-        <w:pStyle w:val="Compact"/>
-      </w:pPr>
-      <w:r>
-        <w:t xml:space="preserve">Covariance of Residuals</w:t>
-      </w:r>
-    </w:p>
-    <w:p>
-      <w:pPr>
-        <w:pStyle w:val="Compact"/>
-      </w:pPr>
-      <w:r>
-        <w:t xml:space="preserve">word_de</w:t>
-      </w:r>
-    </w:p>
-    <w:p>
-      <w:pPr>
-        <w:pStyle w:val="Compact"/>
-      </w:pPr>
-      <w:r>
-        <w:t xml:space="preserve">0.73</w:t>
-      </w:r>
-    </w:p>
-    <w:p>
-      <w:pPr>
-        <w:pStyle w:val="Compact"/>
-      </w:pPr>
-      <w:r>
-        <w:t xml:space="preserve">Covariance of Residuals</w:t>
-      </w:r>
-    </w:p>
-    <w:p>
-      <w:pPr>
-        <w:pStyle w:val="Compact"/>
-      </w:pPr>
-      <w:r>
-        <w:t xml:space="preserve">word_im</w:t>
-      </w:r>
-    </w:p>
-    <w:p>
-      <w:pPr>
-        <w:pStyle w:val="Compact"/>
-      </w:pPr>
-      <w:r>
-        <w:t xml:space="preserve">0.35</w:t>
-      </w:r>
-    </w:p>
+    <w:tbl>
+      <w:tblPr>
+        <w:tblStyle w:val="TableNormal"/>
+        <w:tblW w:type="pct" w:w="0.0"/>
+        <w:tblLook w:firstRow="1"/>
+      </w:tblPr>
+      <w:tblGrid/>
+      <w:tr>
+        <w:trPr>
+          <w:cnfStyle w:firstRow="1"/>
+        </w:trPr>
+        <w:tc>
+          <w:tcPr>
+            <w:tcBorders>
+              <w:bottom w:val="single"/>
+            </w:tcBorders>
+            <w:vAlign w:val="bottom"/>
+          </w:tcPr>
+          <w:p>
+            <w:pPr>
+              <w:pStyle w:val="Compact"/>
+              <w:jc w:val="left"/>
+            </w:pPr>
+            <w:r>
+              <w:t xml:space="preserve">label</w:t>
+            </w:r>
+          </w:p>
+        </w:tc>
+        <w:tc>
+          <w:tcPr>
+            <w:tcBorders>
+              <w:bottom w:val="single"/>
+            </w:tcBorders>
+            <w:vAlign w:val="bottom"/>
+          </w:tcPr>
+          <w:p>
+            <w:pPr>
+              <w:pStyle w:val="Compact"/>
+              <w:jc w:val="right"/>
+            </w:pPr>
+            <w:r>
+              <w:t xml:space="preserve">process_b</w:t>
+            </w:r>
+          </w:p>
+        </w:tc>
+        <w:tc>
+          <w:tcPr>
+            <w:tcBorders>
+              <w:bottom w:val="single"/>
+            </w:tcBorders>
+            <w:vAlign w:val="bottom"/>
+          </w:tcPr>
+          <w:p>
+            <w:pPr>
+              <w:pStyle w:val="Compact"/>
+              <w:jc w:val="right"/>
+            </w:pPr>
+            <w:r>
+              <w:t xml:space="preserve">aehplus</w:t>
+            </w:r>
+          </w:p>
+        </w:tc>
+      </w:tr>
+      <w:tr>
+        <w:tc>
+          <w:p>
+            <w:pPr>
+              <w:pStyle w:val="Compact"/>
+              <w:jc w:val="left"/>
+            </w:pPr>
+            <w:r>
+              <w:t xml:space="preserve">Covariance of Levels</w:t>
+            </w:r>
+          </w:p>
+        </w:tc>
+        <w:tc>
+          <w:p>
+            <w:pPr>
+              <w:pStyle w:val="Compact"/>
+              <w:jc w:val="right"/>
+            </w:pPr>
+            <w:r>
+              <w:t xml:space="preserve">word_de</w:t>
+            </w:r>
+          </w:p>
+        </w:tc>
+        <w:tc>
+          <w:p>
+            <w:pPr>
+              <w:pStyle w:val="Compact"/>
+              <w:jc w:val="right"/>
+            </w:pPr>
+            <w:r>
+              <w:t xml:space="preserve">0.16</w:t>
+            </w:r>
+          </w:p>
+        </w:tc>
+      </w:tr>
+      <w:tr>
+        <w:tc>
+          <w:p>
+            <w:pPr>
+              <w:pStyle w:val="Compact"/>
+              <w:jc w:val="left"/>
+            </w:pPr>
+            <w:r>
+              <w:t xml:space="preserve">Covariance of Levels</w:t>
+            </w:r>
+          </w:p>
+        </w:tc>
+        <w:tc>
+          <w:p>
+            <w:pPr>
+              <w:pStyle w:val="Compact"/>
+              <w:jc w:val="right"/>
+            </w:pPr>
+            <w:r>
+              <w:t xml:space="preserve">word_im</w:t>
+            </w:r>
+          </w:p>
+        </w:tc>
+        <w:tc>
+          <w:p>
+            <w:pPr>
+              <w:pStyle w:val="Compact"/>
+              <w:jc w:val="right"/>
+            </w:pPr>
+            <w:r>
+              <w:t xml:space="preserve">0.06</w:t>
+            </w:r>
+          </w:p>
+        </w:tc>
+      </w:tr>
+    </w:tbl>
+    <w:tbl>
+      <w:tblPr>
+        <w:tblStyle w:val="TableNormal"/>
+        <w:tblW w:type="pct" w:w="0.0"/>
+        <w:tblLook w:firstRow="1"/>
+      </w:tblPr>
+      <w:tblGrid/>
+      <w:tr>
+        <w:trPr>
+          <w:cnfStyle w:firstRow="1"/>
+        </w:trPr>
+        <w:tc>
+          <w:tcPr>
+            <w:tcBorders>
+              <w:bottom w:val="single"/>
+            </w:tcBorders>
+            <w:vAlign w:val="bottom"/>
+          </w:tcPr>
+          <w:p>
+            <w:pPr>
+              <w:pStyle w:val="Compact"/>
+              <w:jc w:val="left"/>
+            </w:pPr>
+            <w:r>
+              <w:t xml:space="preserve">label</w:t>
+            </w:r>
+          </w:p>
+        </w:tc>
+        <w:tc>
+          <w:tcPr>
+            <w:tcBorders>
+              <w:bottom w:val="single"/>
+            </w:tcBorders>
+            <w:vAlign w:val="bottom"/>
+          </w:tcPr>
+          <w:p>
+            <w:pPr>
+              <w:pStyle w:val="Compact"/>
+              <w:jc w:val="right"/>
+            </w:pPr>
+            <w:r>
+              <w:t xml:space="preserve">process_b</w:t>
+            </w:r>
+          </w:p>
+        </w:tc>
+        <w:tc>
+          <w:tcPr>
+            <w:tcBorders>
+              <w:bottom w:val="single"/>
+            </w:tcBorders>
+            <w:vAlign w:val="bottom"/>
+          </w:tcPr>
+          <w:p>
+            <w:pPr>
+              <w:pStyle w:val="Compact"/>
+              <w:jc w:val="right"/>
+            </w:pPr>
+            <w:r>
+              <w:t xml:space="preserve">aehplus</w:t>
+            </w:r>
+          </w:p>
+        </w:tc>
+      </w:tr>
+      <w:tr>
+        <w:tc>
+          <w:p>
+            <w:pPr>
+              <w:pStyle w:val="Compact"/>
+              <w:jc w:val="left"/>
+            </w:pPr>
+            <w:r>
+              <w:t xml:space="preserve">Covariance of Slopes</w:t>
+            </w:r>
+          </w:p>
+        </w:tc>
+        <w:tc>
+          <w:p>
+            <w:pPr>
+              <w:pStyle w:val="Compact"/>
+              <w:jc w:val="right"/>
+            </w:pPr>
+            <w:r>
+              <w:t xml:space="preserve">word_de</w:t>
+            </w:r>
+          </w:p>
+        </w:tc>
+        <w:tc>
+          <w:p>
+            <w:pPr>
+              <w:pStyle w:val="Compact"/>
+              <w:jc w:val="right"/>
+            </w:pPr>
+            <w:r>
+              <w:t xml:space="preserve">0.80</w:t>
+            </w:r>
+          </w:p>
+        </w:tc>
+      </w:tr>
+      <w:tr>
+        <w:tc>
+          <w:p>
+            <w:pPr>
+              <w:pStyle w:val="Compact"/>
+              <w:jc w:val="left"/>
+            </w:pPr>
+            <w:r>
+              <w:t xml:space="preserve">Covariance of Slopes</w:t>
+            </w:r>
+          </w:p>
+        </w:tc>
+        <w:tc>
+          <w:p>
+            <w:pPr>
+              <w:pStyle w:val="Compact"/>
+              <w:jc w:val="right"/>
+            </w:pPr>
+            <w:r>
+              <w:t xml:space="preserve">word_im</w:t>
+            </w:r>
+          </w:p>
+        </w:tc>
+        <w:tc>
+          <w:p>
+            <w:pPr>
+              <w:pStyle w:val="Compact"/>
+              <w:jc w:val="right"/>
+            </w:pPr>
+            <w:r>
+              <w:t xml:space="preserve">0.79</w:t>
+            </w:r>
+          </w:p>
+        </w:tc>
+      </w:tr>
+    </w:tbl>
+    <w:tbl>
+      <w:tblPr>
+        <w:tblStyle w:val="TableNormal"/>
+        <w:tblW w:type="pct" w:w="0.0"/>
+        <w:tblLook w:firstRow="1"/>
+      </w:tblPr>
+      <w:tblGrid/>
+      <w:tr>
+        <w:trPr>
+          <w:cnfStyle w:firstRow="1"/>
+        </w:trPr>
+        <w:tc>
+          <w:tcPr>
+            <w:tcBorders>
+              <w:bottom w:val="single"/>
+            </w:tcBorders>
+            <w:vAlign w:val="bottom"/>
+          </w:tcPr>
+          <w:p>
+            <w:pPr>
+              <w:pStyle w:val="Compact"/>
+              <w:jc w:val="left"/>
+            </w:pPr>
+            <w:r>
+              <w:t xml:space="preserve">label</w:t>
+            </w:r>
+          </w:p>
+        </w:tc>
+        <w:tc>
+          <w:tcPr>
+            <w:tcBorders>
+              <w:bottom w:val="single"/>
+            </w:tcBorders>
+            <w:vAlign w:val="bottom"/>
+          </w:tcPr>
+          <w:p>
+            <w:pPr>
+              <w:pStyle w:val="Compact"/>
+              <w:jc w:val="right"/>
+            </w:pPr>
+            <w:r>
+              <w:t xml:space="preserve">process_b</w:t>
+            </w:r>
+          </w:p>
+        </w:tc>
+        <w:tc>
+          <w:tcPr>
+            <w:tcBorders>
+              <w:bottom w:val="single"/>
+            </w:tcBorders>
+            <w:vAlign w:val="bottom"/>
+          </w:tcPr>
+          <w:p>
+            <w:pPr>
+              <w:pStyle w:val="Compact"/>
+              <w:jc w:val="right"/>
+            </w:pPr>
+            <w:r>
+              <w:t xml:space="preserve">aehplus</w:t>
+            </w:r>
+          </w:p>
+        </w:tc>
+      </w:tr>
+      <w:tr>
+        <w:tc>
+          <w:p>
+            <w:pPr>
+              <w:pStyle w:val="Compact"/>
+              <w:jc w:val="left"/>
+            </w:pPr>
+            <w:r>
+              <w:t xml:space="preserve">Covariance of Residuals</w:t>
+            </w:r>
+          </w:p>
+        </w:tc>
+        <w:tc>
+          <w:p>
+            <w:pPr>
+              <w:pStyle w:val="Compact"/>
+              <w:jc w:val="right"/>
+            </w:pPr>
+            <w:r>
+              <w:t xml:space="preserve">word_de</w:t>
+            </w:r>
+          </w:p>
+        </w:tc>
+        <w:tc>
+          <w:p>
+            <w:pPr>
+              <w:pStyle w:val="Compact"/>
+              <w:jc w:val="right"/>
+            </w:pPr>
+            <w:r>
+              <w:t xml:space="preserve">0.73</w:t>
+            </w:r>
+          </w:p>
+        </w:tc>
+      </w:tr>
+      <w:tr>
+        <w:tc>
+          <w:p>
+            <w:pPr>
+              <w:pStyle w:val="Compact"/>
+              <w:jc w:val="left"/>
+            </w:pPr>
+            <w:r>
+              <w:t xml:space="preserve">Covariance of Residuals</w:t>
+            </w:r>
+          </w:p>
+        </w:tc>
+        <w:tc>
+          <w:p>
+            <w:pPr>
+              <w:pStyle w:val="Compact"/>
+              <w:jc w:val="right"/>
+            </w:pPr>
+            <w:r>
+              <w:t xml:space="preserve">word_im</w:t>
+            </w:r>
+          </w:p>
+        </w:tc>
+        <w:tc>
+          <w:p>
+            <w:pPr>
+              <w:pStyle w:val="Compact"/>
+              <w:jc w:val="right"/>
+            </w:pPr>
+            <w:r>
+              <w:t xml:space="preserve">0.35</w:t>
+            </w:r>
+          </w:p>
+        </w:tc>
+      </w:tr>
+    </w:tbl>
     <w:p>
       <w:pPr>
         <w:pStyle w:val="Heading1"/>
@@ -8956,281 +8496,6 @@
         <w:t xml:space="preserve">word_im</w:t>
       </w:r>
     </w:p>
-    <w:p>
-      <w:pPr>
-        <w:pStyle w:val="SourceCode"/>
-      </w:pPr>
-      <w:r>
-        <w:rPr>
-          <w:rStyle w:val="VerbatimChar"/>
-        </w:rPr>
-        <w:t xml:space="preserve">Warning in FUN(newX[, i], ...): no non-missing arguments to min; returning Inf</w:t>
-      </w:r>
-    </w:p>
-    <w:p>
-      <w:pPr>
-        <w:pStyle w:val="SourceCode"/>
-      </w:pPr>
-      <w:r>
-        <w:rPr>
-          <w:rStyle w:val="VerbatimChar"/>
-        </w:rPr>
-        <w:t xml:space="preserve">Warning in FUN(newX[, i], ...): no non-missing arguments to min; returning Inf</w:t>
-      </w:r>
-      <w:r>
-        <w:br w:type="textWrapping"/>
-      </w:r>
-      <w:r>
-        <w:rPr>
-          <w:rStyle w:val="VerbatimChar"/>
-        </w:rPr>
-        <w:t xml:space="preserve"/>
-      </w:r>
-      <w:r>
-        <w:br w:type="textWrapping"/>
-      </w:r>
-      <w:r>
-        <w:rPr>
-          <w:rStyle w:val="VerbatimChar"/>
-        </w:rPr>
-        <w:t xml:space="preserve">Warning in FUN(newX[, i], ...): no non-missing arguments to min; returning Inf</w:t>
-      </w:r>
-    </w:p>
-    <w:p>
-      <w:pPr>
-        <w:pStyle w:val="SourceCode"/>
-      </w:pPr>
-      <w:r>
-        <w:rPr>
-          <w:rStyle w:val="VerbatimChar"/>
-        </w:rPr>
-        <w:t xml:space="preserve">Warning in FUN(newX[, i], ...): no non-missing arguments to max; returning -Inf</w:t>
-      </w:r>
-      <w:r>
-        <w:br w:type="textWrapping"/>
-      </w:r>
-      <w:r>
-        <w:rPr>
-          <w:rStyle w:val="VerbatimChar"/>
-        </w:rPr>
-        <w:t xml:space="preserve"/>
-      </w:r>
-      <w:r>
-        <w:br w:type="textWrapping"/>
-      </w:r>
-      <w:r>
-        <w:rPr>
-          <w:rStyle w:val="VerbatimChar"/>
-        </w:rPr>
-        <w:t xml:space="preserve">Warning in FUN(newX[, i], ...): no non-missing arguments to max; returning -Inf</w:t>
-      </w:r>
-      <w:r>
-        <w:br w:type="textWrapping"/>
-      </w:r>
-      <w:r>
-        <w:rPr>
-          <w:rStyle w:val="VerbatimChar"/>
-        </w:rPr>
-        <w:t xml:space="preserve"/>
-      </w:r>
-      <w:r>
-        <w:br w:type="textWrapping"/>
-      </w:r>
-      <w:r>
-        <w:rPr>
-          <w:rStyle w:val="VerbatimChar"/>
-        </w:rPr>
-        <w:t xml:space="preserve">Warning in FUN(newX[, i], ...): no non-missing arguments to max; returning -Inf</w:t>
-      </w:r>
-    </w:p>
-    <w:p>
-      <w:pPr>
-        <w:pStyle w:val="SourceCode"/>
-      </w:pPr>
-      <w:r>
-        <w:rPr>
-          <w:rStyle w:val="VerbatimChar"/>
-        </w:rPr>
-        <w:t xml:space="preserve">Warning in FUN(newX[, i], ...): no non-missing arguments to min; returning Inf</w:t>
-      </w:r>
-      <w:r>
-        <w:br w:type="textWrapping"/>
-      </w:r>
-      <w:r>
-        <w:rPr>
-          <w:rStyle w:val="VerbatimChar"/>
-        </w:rPr>
-        <w:t xml:space="preserve"/>
-      </w:r>
-      <w:r>
-        <w:br w:type="textWrapping"/>
-      </w:r>
-      <w:r>
-        <w:rPr>
-          <w:rStyle w:val="VerbatimChar"/>
-        </w:rPr>
-        <w:t xml:space="preserve">Warning in FUN(newX[, i], ...): no non-missing arguments to min; returning Inf</w:t>
-      </w:r>
-      <w:r>
-        <w:br w:type="textWrapping"/>
-      </w:r>
-      <w:r>
-        <w:rPr>
-          <w:rStyle w:val="VerbatimChar"/>
-        </w:rPr>
-        <w:t xml:space="preserve"/>
-      </w:r>
-      <w:r>
-        <w:br w:type="textWrapping"/>
-      </w:r>
-      <w:r>
-        <w:rPr>
-          <w:rStyle w:val="VerbatimChar"/>
-        </w:rPr>
-        <w:t xml:space="preserve">Warning in FUN(newX[, i], ...): no non-missing arguments to min; returning Inf</w:t>
-      </w:r>
-    </w:p>
-    <w:p>
-      <w:pPr>
-        <w:pStyle w:val="SourceCode"/>
-      </w:pPr>
-      <w:r>
-        <w:rPr>
-          <w:rStyle w:val="VerbatimChar"/>
-        </w:rPr>
-        <w:t xml:space="preserve">Warning in FUN(newX[, i], ...): no non-missing arguments to max; returning -Inf</w:t>
-      </w:r>
-      <w:r>
-        <w:br w:type="textWrapping"/>
-      </w:r>
-      <w:r>
-        <w:rPr>
-          <w:rStyle w:val="VerbatimChar"/>
-        </w:rPr>
-        <w:t xml:space="preserve"/>
-      </w:r>
-      <w:r>
-        <w:br w:type="textWrapping"/>
-      </w:r>
-      <w:r>
-        <w:rPr>
-          <w:rStyle w:val="VerbatimChar"/>
-        </w:rPr>
-        <w:t xml:space="preserve">Warning in FUN(newX[, i], ...): no non-missing arguments to max; returning -Inf</w:t>
-      </w:r>
-      <w:r>
-        <w:br w:type="textWrapping"/>
-      </w:r>
-      <w:r>
-        <w:rPr>
-          <w:rStyle w:val="VerbatimChar"/>
-        </w:rPr>
-        <w:t xml:space="preserve"/>
-      </w:r>
-      <w:r>
-        <w:br w:type="textWrapping"/>
-      </w:r>
-      <w:r>
-        <w:rPr>
-          <w:rStyle w:val="VerbatimChar"/>
-        </w:rPr>
-        <w:t xml:space="preserve">Warning in FUN(newX[, i], ...): no non-missing arguments to max; returning -Inf</w:t>
-      </w:r>
-    </w:p>
-    <w:p>
-      <w:pPr>
-        <w:pStyle w:val="SourceCode"/>
-      </w:pPr>
-      <w:r>
-        <w:rPr>
-          <w:rStyle w:val="VerbatimChar"/>
-        </w:rPr>
-        <w:t xml:space="preserve">Warning in FUN(newX[, i], ...): no non-missing arguments to min; returning Inf</w:t>
-      </w:r>
-      <w:r>
-        <w:br w:type="textWrapping"/>
-      </w:r>
-      <w:r>
-        <w:rPr>
-          <w:rStyle w:val="VerbatimChar"/>
-        </w:rPr>
-        <w:t xml:space="preserve"/>
-      </w:r>
-      <w:r>
-        <w:br w:type="textWrapping"/>
-      </w:r>
-      <w:r>
-        <w:rPr>
-          <w:rStyle w:val="VerbatimChar"/>
-        </w:rPr>
-        <w:t xml:space="preserve">Warning in FUN(newX[, i], ...): no non-missing arguments to min; returning Inf</w:t>
-      </w:r>
-      <w:r>
-        <w:br w:type="textWrapping"/>
-      </w:r>
-      <w:r>
-        <w:rPr>
-          <w:rStyle w:val="VerbatimChar"/>
-        </w:rPr>
-        <w:t xml:space="preserve"/>
-      </w:r>
-      <w:r>
-        <w:br w:type="textWrapping"/>
-      </w:r>
-      <w:r>
-        <w:rPr>
-          <w:rStyle w:val="VerbatimChar"/>
-        </w:rPr>
-        <w:t xml:space="preserve">Warning in FUN(newX[, i], ...): no non-missing arguments to min; returning Inf</w:t>
-      </w:r>
-    </w:p>
-    <w:p>
-      <w:pPr>
-        <w:pStyle w:val="SourceCode"/>
-      </w:pPr>
-      <w:r>
-        <w:rPr>
-          <w:rStyle w:val="VerbatimChar"/>
-        </w:rPr>
-        <w:t xml:space="preserve">Warning in FUN(newX[, i], ...): no non-missing arguments to max; returning -Inf</w:t>
-      </w:r>
-      <w:r>
-        <w:br w:type="textWrapping"/>
-      </w:r>
-      <w:r>
-        <w:rPr>
-          <w:rStyle w:val="VerbatimChar"/>
-        </w:rPr>
-        <w:t xml:space="preserve"/>
-      </w:r>
-      <w:r>
-        <w:br w:type="textWrapping"/>
-      </w:r>
-      <w:r>
-        <w:rPr>
-          <w:rStyle w:val="VerbatimChar"/>
-        </w:rPr>
-        <w:t xml:space="preserve">Warning in FUN(newX[, i], ...): no non-missing arguments to max; returning -Inf</w:t>
-      </w:r>
-      <w:r>
-        <w:br w:type="textWrapping"/>
-      </w:r>
-      <w:r>
-        <w:rPr>
-          <w:rStyle w:val="VerbatimChar"/>
-        </w:rPr>
-        <w:t xml:space="preserve"/>
-      </w:r>
-      <w:r>
-        <w:br w:type="textWrapping"/>
-      </w:r>
-      <w:r>
-        <w:rPr>
-          <w:rStyle w:val="VerbatimChar"/>
-        </w:rPr>
-        <w:t xml:space="preserve">Warning in FUN(newX[, i], ...): no non-missing arguments to max; returning -Inf</w:t>
-      </w:r>
-    </w:p>
     <w:tbl>
       <w:tblPr>
         <w:tblStyle w:val="TableNormal"/>
@@ -9529,10 +8794,78 @@
               <w:jc w:val="right"/>
             </w:pPr>
             <w:r>
+              <w:t xml:space="preserve">0.05 (0.04) .18</w:t>
+            </w:r>
+          </w:p>
+        </w:tc>
+        <w:tc>
+          <w:p>
+            <w:pPr>
+              <w:pStyle w:val="Compact"/>
+              <w:jc w:val="right"/>
+            </w:pPr>
+            <w:r>
+              <w:t xml:space="preserve">0.06 (0.04) .13</w:t>
+            </w:r>
+          </w:p>
+        </w:tc>
+        <w:tc>
+          <w:p>
+            <w:pPr>
+              <w:pStyle w:val="Compact"/>
+              <w:jc w:val="right"/>
+            </w:pPr>
+            <w:r>
               <w:t xml:space="preserve">---</w:t>
             </w:r>
           </w:p>
         </w:tc>
+      </w:tr>
+      <w:tr>
+        <w:tc>
+          <w:p>
+            <w:pPr>
+              <w:pStyle w:val="Compact"/>
+              <w:jc w:val="center"/>
+            </w:pPr>
+            <w:r>
+              <w:t xml:space="preserve">er</w:t>
+            </w:r>
+          </w:p>
+        </w:tc>
+        <w:tc>
+          <w:p>
+            <w:pPr>
+              <w:pStyle w:val="Compact"/>
+              <w:jc w:val="left"/>
+            </w:pPr>
+            <w:r>
+              <w:t xml:space="preserve">Corr (Slopes)</w:t>
+            </w:r>
+          </w:p>
+        </w:tc>
+        <w:tc>
+          <w:p>
+            <w:pPr>
+              <w:pStyle w:val="Compact"/>
+              <w:jc w:val="right"/>
+            </w:pPr>
+            <w:r>
+              <w:t xml:space="preserve">-0.18 (0.32) .57</w:t>
+            </w:r>
+          </w:p>
+        </w:tc>
+        <w:tc>
+          <w:p>
+            <w:pPr>
+              <w:pStyle w:val="Compact"/>
+              <w:jc w:val="right"/>
+            </w:pPr>
+            <w:r>
+              <w:t xml:space="preserve">-0.11 (0.18) .55</w:t>
+            </w:r>
+          </w:p>
+        </w:tc>
         <w:tc>
           <w:p>
             <w:pPr>
@@ -9544,17 +8877,6 @@
             </w:r>
           </w:p>
         </w:tc>
-        <w:tc>
-          <w:p>
-            <w:pPr>
-              <w:pStyle w:val="Compact"/>
-              <w:jc w:val="right"/>
-            </w:pPr>
-            <w:r>
-              <w:t xml:space="preserve">---</w:t>
-            </w:r>
-          </w:p>
-        </w:tc>
       </w:tr>
       <w:tr>
         <w:tc>
@@ -9575,63 +8897,6 @@
               <w:jc w:val="left"/>
             </w:pPr>
             <w:r>
-              <w:t xml:space="preserve">Corr (Slopes)</w:t>
-            </w:r>
-          </w:p>
-        </w:tc>
-        <w:tc>
-          <w:p>
-            <w:pPr>
-              <w:pStyle w:val="Compact"/>
-              <w:jc w:val="right"/>
-            </w:pPr>
-            <w:r>
-              <w:t xml:space="preserve">---</w:t>
-            </w:r>
-          </w:p>
-        </w:tc>
-        <w:tc>
-          <w:p>
-            <w:pPr>
-              <w:pStyle w:val="Compact"/>
-              <w:jc w:val="right"/>
-            </w:pPr>
-            <w:r>
-              <w:t xml:space="preserve">---</w:t>
-            </w:r>
-          </w:p>
-        </w:tc>
-        <w:tc>
-          <w:p>
-            <w:pPr>
-              <w:pStyle w:val="Compact"/>
-              <w:jc w:val="right"/>
-            </w:pPr>
-            <w:r>
-              <w:t xml:space="preserve">---</w:t>
-            </w:r>
-          </w:p>
-        </w:tc>
-      </w:tr>
-      <w:tr>
-        <w:tc>
-          <w:p>
-            <w:pPr>
-              <w:pStyle w:val="Compact"/>
-              <w:jc w:val="center"/>
-            </w:pPr>
-            <w:r>
-              <w:t xml:space="preserve">er</w:t>
-            </w:r>
-          </w:p>
-        </w:tc>
-        <w:tc>
-          <w:p>
-            <w:pPr>
-              <w:pStyle w:val="Compact"/>
-              <w:jc w:val="left"/>
-            </w:pPr>
-            <w:r>
               <w:t xml:space="preserve">Corr (Residuals)</w:t>
             </w:r>
           </w:p>
@@ -9643,18 +8908,18 @@
               <w:jc w:val="right"/>
             </w:pPr>
             <w:r>
-              <w:t xml:space="preserve">---</w:t>
-            </w:r>
-          </w:p>
-        </w:tc>
-        <w:tc>
-          <w:p>
-            <w:pPr>
-              <w:pStyle w:val="Compact"/>
-              <w:jc w:val="right"/>
-            </w:pPr>
-            <w:r>
-              <w:t xml:space="preserve">---</w:t>
+              <w:t xml:space="preserve">0.02 (0.02) .33</w:t>
+            </w:r>
+          </w:p>
+        </w:tc>
+        <w:tc>
+          <w:p>
+            <w:pPr>
+              <w:pStyle w:val="Compact"/>
+              <w:jc w:val="right"/>
+            </w:pPr>
+            <w:r>
+              <w:t xml:space="preserve">0.04 (0.02) .09</w:t>
             </w:r>
           </w:p>
         </w:tc>
@@ -12260,281 +11525,6 @@
         <w:t xml:space="preserve">word_de</w:t>
       </w:r>
     </w:p>
-    <w:p>
-      <w:pPr>
-        <w:pStyle w:val="SourceCode"/>
-      </w:pPr>
-      <w:r>
-        <w:rPr>
-          <w:rStyle w:val="VerbatimChar"/>
-        </w:rPr>
-        <w:t xml:space="preserve">Warning in FUN(newX[, i], ...): no non-missing arguments to min; returning Inf</w:t>
-      </w:r>
-    </w:p>
-    <w:p>
-      <w:pPr>
-        <w:pStyle w:val="SourceCode"/>
-      </w:pPr>
-      <w:r>
-        <w:rPr>
-          <w:rStyle w:val="VerbatimChar"/>
-        </w:rPr>
-        <w:t xml:space="preserve">Warning in FUN(newX[, i], ...): no non-missing arguments to min; returning Inf</w:t>
-      </w:r>
-      <w:r>
-        <w:br w:type="textWrapping"/>
-      </w:r>
-      <w:r>
-        <w:rPr>
-          <w:rStyle w:val="VerbatimChar"/>
-        </w:rPr>
-        <w:t xml:space="preserve"/>
-      </w:r>
-      <w:r>
-        <w:br w:type="textWrapping"/>
-      </w:r>
-      <w:r>
-        <w:rPr>
-          <w:rStyle w:val="VerbatimChar"/>
-        </w:rPr>
-        <w:t xml:space="preserve">Warning in FUN(newX[, i], ...): no non-missing arguments to min; returning Inf</w:t>
-      </w:r>
-    </w:p>
-    <w:p>
-      <w:pPr>
-        <w:pStyle w:val="SourceCode"/>
-      </w:pPr>
-      <w:r>
-        <w:rPr>
-          <w:rStyle w:val="VerbatimChar"/>
-        </w:rPr>
-        <w:t xml:space="preserve">Warning in FUN(newX[, i], ...): no non-missing arguments to max; returning -Inf</w:t>
-      </w:r>
-      <w:r>
-        <w:br w:type="textWrapping"/>
-      </w:r>
-      <w:r>
-        <w:rPr>
-          <w:rStyle w:val="VerbatimChar"/>
-        </w:rPr>
-        <w:t xml:space="preserve"/>
-      </w:r>
-      <w:r>
-        <w:br w:type="textWrapping"/>
-      </w:r>
-      <w:r>
-        <w:rPr>
-          <w:rStyle w:val="VerbatimChar"/>
-        </w:rPr>
-        <w:t xml:space="preserve">Warning in FUN(newX[, i], ...): no non-missing arguments to max; returning -Inf</w:t>
-      </w:r>
-      <w:r>
-        <w:br w:type="textWrapping"/>
-      </w:r>
-      <w:r>
-        <w:rPr>
-          <w:rStyle w:val="VerbatimChar"/>
-        </w:rPr>
-        <w:t xml:space="preserve"/>
-      </w:r>
-      <w:r>
-        <w:br w:type="textWrapping"/>
-      </w:r>
-      <w:r>
-        <w:rPr>
-          <w:rStyle w:val="VerbatimChar"/>
-        </w:rPr>
-        <w:t xml:space="preserve">Warning in FUN(newX[, i], ...): no non-missing arguments to max; returning -Inf</w:t>
-      </w:r>
-    </w:p>
-    <w:p>
-      <w:pPr>
-        <w:pStyle w:val="SourceCode"/>
-      </w:pPr>
-      <w:r>
-        <w:rPr>
-          <w:rStyle w:val="VerbatimChar"/>
-        </w:rPr>
-        <w:t xml:space="preserve">Warning in FUN(newX[, i], ...): no non-missing arguments to min; returning Inf</w:t>
-      </w:r>
-      <w:r>
-        <w:br w:type="textWrapping"/>
-      </w:r>
-      <w:r>
-        <w:rPr>
-          <w:rStyle w:val="VerbatimChar"/>
-        </w:rPr>
-        <w:t xml:space="preserve"/>
-      </w:r>
-      <w:r>
-        <w:br w:type="textWrapping"/>
-      </w:r>
-      <w:r>
-        <w:rPr>
-          <w:rStyle w:val="VerbatimChar"/>
-        </w:rPr>
-        <w:t xml:space="preserve">Warning in FUN(newX[, i], ...): no non-missing arguments to min; returning Inf</w:t>
-      </w:r>
-      <w:r>
-        <w:br w:type="textWrapping"/>
-      </w:r>
-      <w:r>
-        <w:rPr>
-          <w:rStyle w:val="VerbatimChar"/>
-        </w:rPr>
-        <w:t xml:space="preserve"/>
-      </w:r>
-      <w:r>
-        <w:br w:type="textWrapping"/>
-      </w:r>
-      <w:r>
-        <w:rPr>
-          <w:rStyle w:val="VerbatimChar"/>
-        </w:rPr>
-        <w:t xml:space="preserve">Warning in FUN(newX[, i], ...): no non-missing arguments to min; returning Inf</w:t>
-      </w:r>
-    </w:p>
-    <w:p>
-      <w:pPr>
-        <w:pStyle w:val="SourceCode"/>
-      </w:pPr>
-      <w:r>
-        <w:rPr>
-          <w:rStyle w:val="VerbatimChar"/>
-        </w:rPr>
-        <w:t xml:space="preserve">Warning in FUN(newX[, i], ...): no non-missing arguments to max; returning -Inf</w:t>
-      </w:r>
-      <w:r>
-        <w:br w:type="textWrapping"/>
-      </w:r>
-      <w:r>
-        <w:rPr>
-          <w:rStyle w:val="VerbatimChar"/>
-        </w:rPr>
-        <w:t xml:space="preserve"/>
-      </w:r>
-      <w:r>
-        <w:br w:type="textWrapping"/>
-      </w:r>
-      <w:r>
-        <w:rPr>
-          <w:rStyle w:val="VerbatimChar"/>
-        </w:rPr>
-        <w:t xml:space="preserve">Warning in FUN(newX[, i], ...): no non-missing arguments to max; returning -Inf</w:t>
-      </w:r>
-      <w:r>
-        <w:br w:type="textWrapping"/>
-      </w:r>
-      <w:r>
-        <w:rPr>
-          <w:rStyle w:val="VerbatimChar"/>
-        </w:rPr>
-        <w:t xml:space="preserve"/>
-      </w:r>
-      <w:r>
-        <w:br w:type="textWrapping"/>
-      </w:r>
-      <w:r>
-        <w:rPr>
-          <w:rStyle w:val="VerbatimChar"/>
-        </w:rPr>
-        <w:t xml:space="preserve">Warning in FUN(newX[, i], ...): no non-missing arguments to max; returning -Inf</w:t>
-      </w:r>
-    </w:p>
-    <w:p>
-      <w:pPr>
-        <w:pStyle w:val="SourceCode"/>
-      </w:pPr>
-      <w:r>
-        <w:rPr>
-          <w:rStyle w:val="VerbatimChar"/>
-        </w:rPr>
-        <w:t xml:space="preserve">Warning in FUN(newX[, i], ...): no non-missing arguments to min; returning Inf</w:t>
-      </w:r>
-      <w:r>
-        <w:br w:type="textWrapping"/>
-      </w:r>
-      <w:r>
-        <w:rPr>
-          <w:rStyle w:val="VerbatimChar"/>
-        </w:rPr>
-        <w:t xml:space="preserve"/>
-      </w:r>
-      <w:r>
-        <w:br w:type="textWrapping"/>
-      </w:r>
-      <w:r>
-        <w:rPr>
-          <w:rStyle w:val="VerbatimChar"/>
-        </w:rPr>
-        <w:t xml:space="preserve">Warning in FUN(newX[, i], ...): no non-missing arguments to min; returning Inf</w:t>
-      </w:r>
-      <w:r>
-        <w:br w:type="textWrapping"/>
-      </w:r>
-      <w:r>
-        <w:rPr>
-          <w:rStyle w:val="VerbatimChar"/>
-        </w:rPr>
-        <w:t xml:space="preserve"/>
-      </w:r>
-      <w:r>
-        <w:br w:type="textWrapping"/>
-      </w:r>
-      <w:r>
-        <w:rPr>
-          <w:rStyle w:val="VerbatimChar"/>
-        </w:rPr>
-        <w:t xml:space="preserve">Warning in FUN(newX[, i], ...): no non-missing arguments to min; returning Inf</w:t>
-      </w:r>
-    </w:p>
-    <w:p>
-      <w:pPr>
-        <w:pStyle w:val="SourceCode"/>
-      </w:pPr>
-      <w:r>
-        <w:rPr>
-          <w:rStyle w:val="VerbatimChar"/>
-        </w:rPr>
-        <w:t xml:space="preserve">Warning in FUN(newX[, i], ...): no non-missing arguments to max; returning -Inf</w:t>
-      </w:r>
-      <w:r>
-        <w:br w:type="textWrapping"/>
-      </w:r>
-      <w:r>
-        <w:rPr>
-          <w:rStyle w:val="VerbatimChar"/>
-        </w:rPr>
-        <w:t xml:space="preserve"/>
-      </w:r>
-      <w:r>
-        <w:br w:type="textWrapping"/>
-      </w:r>
-      <w:r>
-        <w:rPr>
-          <w:rStyle w:val="VerbatimChar"/>
-        </w:rPr>
-        <w:t xml:space="preserve">Warning in FUN(newX[, i], ...): no non-missing arguments to max; returning -Inf</w:t>
-      </w:r>
-      <w:r>
-        <w:br w:type="textWrapping"/>
-      </w:r>
-      <w:r>
-        <w:rPr>
-          <w:rStyle w:val="VerbatimChar"/>
-        </w:rPr>
-        <w:t xml:space="preserve"/>
-      </w:r>
-      <w:r>
-        <w:br w:type="textWrapping"/>
-      </w:r>
-      <w:r>
-        <w:rPr>
-          <w:rStyle w:val="VerbatimChar"/>
-        </w:rPr>
-        <w:t xml:space="preserve">Warning in FUN(newX[, i], ...): no non-missing arguments to max; returning -Inf</w:t>
-      </w:r>
-    </w:p>
     <w:tbl>
       <w:tblPr>
         <w:tblStyle w:val="TableNormal"/>
@@ -12733,7 +11723,7 @@
               <w:jc w:val="right"/>
             </w:pPr>
             <w:r>
-              <w:t xml:space="preserve">---</w:t>
+              <w:t xml:space="preserve">0.05 (0.04) .18</w:t>
             </w:r>
           </w:p>
         </w:tc>
@@ -12768,7 +11758,7 @@
               <w:jc w:val="right"/>
             </w:pPr>
             <w:r>
-              <w:t xml:space="preserve">---</w:t>
+              <w:t xml:space="preserve">-0.18 (0.32) .57</w:t>
             </w:r>
           </w:p>
         </w:tc>
@@ -12803,7 +11793,7 @@
               <w:jc w:val="right"/>
             </w:pPr>
             <w:r>
-              <w:t xml:space="preserve">---</w:t>
+              <w:t xml:space="preserve">0.02 (0.02) .33</w:t>
             </w:r>
           </w:p>
         </w:tc>
@@ -14408,281 +13398,6 @@
         <w:t xml:space="preserve">word_im</w:t>
       </w:r>
     </w:p>
-    <w:p>
-      <w:pPr>
-        <w:pStyle w:val="SourceCode"/>
-      </w:pPr>
-      <w:r>
-        <w:rPr>
-          <w:rStyle w:val="VerbatimChar"/>
-        </w:rPr>
-        <w:t xml:space="preserve">Warning in FUN(newX[, i], ...): no non-missing arguments to min; returning Inf</w:t>
-      </w:r>
-    </w:p>
-    <w:p>
-      <w:pPr>
-        <w:pStyle w:val="SourceCode"/>
-      </w:pPr>
-      <w:r>
-        <w:rPr>
-          <w:rStyle w:val="VerbatimChar"/>
-        </w:rPr>
-        <w:t xml:space="preserve">Warning in FUN(newX[, i], ...): no non-missing arguments to min; returning Inf</w:t>
-      </w:r>
-      <w:r>
-        <w:br w:type="textWrapping"/>
-      </w:r>
-      <w:r>
-        <w:rPr>
-          <w:rStyle w:val="VerbatimChar"/>
-        </w:rPr>
-        <w:t xml:space="preserve"/>
-      </w:r>
-      <w:r>
-        <w:br w:type="textWrapping"/>
-      </w:r>
-      <w:r>
-        <w:rPr>
-          <w:rStyle w:val="VerbatimChar"/>
-        </w:rPr>
-        <w:t xml:space="preserve">Warning in FUN(newX[, i], ...): no non-missing arguments to min; returning Inf</w:t>
-      </w:r>
-    </w:p>
-    <w:p>
-      <w:pPr>
-        <w:pStyle w:val="SourceCode"/>
-      </w:pPr>
-      <w:r>
-        <w:rPr>
-          <w:rStyle w:val="VerbatimChar"/>
-        </w:rPr>
-        <w:t xml:space="preserve">Warning in FUN(newX[, i], ...): no non-missing arguments to max; returning -Inf</w:t>
-      </w:r>
-      <w:r>
-        <w:br w:type="textWrapping"/>
-      </w:r>
-      <w:r>
-        <w:rPr>
-          <w:rStyle w:val="VerbatimChar"/>
-        </w:rPr>
-        <w:t xml:space="preserve"/>
-      </w:r>
-      <w:r>
-        <w:br w:type="textWrapping"/>
-      </w:r>
-      <w:r>
-        <w:rPr>
-          <w:rStyle w:val="VerbatimChar"/>
-        </w:rPr>
-        <w:t xml:space="preserve">Warning in FUN(newX[, i], ...): no non-missing arguments to max; returning -Inf</w:t>
-      </w:r>
-      <w:r>
-        <w:br w:type="textWrapping"/>
-      </w:r>
-      <w:r>
-        <w:rPr>
-          <w:rStyle w:val="VerbatimChar"/>
-        </w:rPr>
-        <w:t xml:space="preserve"/>
-      </w:r>
-      <w:r>
-        <w:br w:type="textWrapping"/>
-      </w:r>
-      <w:r>
-        <w:rPr>
-          <w:rStyle w:val="VerbatimChar"/>
-        </w:rPr>
-        <w:t xml:space="preserve">Warning in FUN(newX[, i], ...): no non-missing arguments to max; returning -Inf</w:t>
-      </w:r>
-    </w:p>
-    <w:p>
-      <w:pPr>
-        <w:pStyle w:val="SourceCode"/>
-      </w:pPr>
-      <w:r>
-        <w:rPr>
-          <w:rStyle w:val="VerbatimChar"/>
-        </w:rPr>
-        <w:t xml:space="preserve">Warning in FUN(newX[, i], ...): no non-missing arguments to min; returning Inf</w:t>
-      </w:r>
-      <w:r>
-        <w:br w:type="textWrapping"/>
-      </w:r>
-      <w:r>
-        <w:rPr>
-          <w:rStyle w:val="VerbatimChar"/>
-        </w:rPr>
-        <w:t xml:space="preserve"/>
-      </w:r>
-      <w:r>
-        <w:br w:type="textWrapping"/>
-      </w:r>
-      <w:r>
-        <w:rPr>
-          <w:rStyle w:val="VerbatimChar"/>
-        </w:rPr>
-        <w:t xml:space="preserve">Warning in FUN(newX[, i], ...): no non-missing arguments to min; returning Inf</w:t>
-      </w:r>
-      <w:r>
-        <w:br w:type="textWrapping"/>
-      </w:r>
-      <w:r>
-        <w:rPr>
-          <w:rStyle w:val="VerbatimChar"/>
-        </w:rPr>
-        <w:t xml:space="preserve"/>
-      </w:r>
-      <w:r>
-        <w:br w:type="textWrapping"/>
-      </w:r>
-      <w:r>
-        <w:rPr>
-          <w:rStyle w:val="VerbatimChar"/>
-        </w:rPr>
-        <w:t xml:space="preserve">Warning in FUN(newX[, i], ...): no non-missing arguments to min; returning Inf</w:t>
-      </w:r>
-    </w:p>
-    <w:p>
-      <w:pPr>
-        <w:pStyle w:val="SourceCode"/>
-      </w:pPr>
-      <w:r>
-        <w:rPr>
-          <w:rStyle w:val="VerbatimChar"/>
-        </w:rPr>
-        <w:t xml:space="preserve">Warning in FUN(newX[, i], ...): no non-missing arguments to max; returning -Inf</w:t>
-      </w:r>
-      <w:r>
-        <w:br w:type="textWrapping"/>
-      </w:r>
-      <w:r>
-        <w:rPr>
-          <w:rStyle w:val="VerbatimChar"/>
-        </w:rPr>
-        <w:t xml:space="preserve"/>
-      </w:r>
-      <w:r>
-        <w:br w:type="textWrapping"/>
-      </w:r>
-      <w:r>
-        <w:rPr>
-          <w:rStyle w:val="VerbatimChar"/>
-        </w:rPr>
-        <w:t xml:space="preserve">Warning in FUN(newX[, i], ...): no non-missing arguments to max; returning -Inf</w:t>
-      </w:r>
-      <w:r>
-        <w:br w:type="textWrapping"/>
-      </w:r>
-      <w:r>
-        <w:rPr>
-          <w:rStyle w:val="VerbatimChar"/>
-        </w:rPr>
-        <w:t xml:space="preserve"/>
-      </w:r>
-      <w:r>
-        <w:br w:type="textWrapping"/>
-      </w:r>
-      <w:r>
-        <w:rPr>
-          <w:rStyle w:val="VerbatimChar"/>
-        </w:rPr>
-        <w:t xml:space="preserve">Warning in FUN(newX[, i], ...): no non-missing arguments to max; returning -Inf</w:t>
-      </w:r>
-    </w:p>
-    <w:p>
-      <w:pPr>
-        <w:pStyle w:val="SourceCode"/>
-      </w:pPr>
-      <w:r>
-        <w:rPr>
-          <w:rStyle w:val="VerbatimChar"/>
-        </w:rPr>
-        <w:t xml:space="preserve">Warning in FUN(newX[, i], ...): no non-missing arguments to min; returning Inf</w:t>
-      </w:r>
-      <w:r>
-        <w:br w:type="textWrapping"/>
-      </w:r>
-      <w:r>
-        <w:rPr>
-          <w:rStyle w:val="VerbatimChar"/>
-        </w:rPr>
-        <w:t xml:space="preserve"/>
-      </w:r>
-      <w:r>
-        <w:br w:type="textWrapping"/>
-      </w:r>
-      <w:r>
-        <w:rPr>
-          <w:rStyle w:val="VerbatimChar"/>
-        </w:rPr>
-        <w:t xml:space="preserve">Warning in FUN(newX[, i], ...): no non-missing arguments to min; returning Inf</w:t>
-      </w:r>
-      <w:r>
-        <w:br w:type="textWrapping"/>
-      </w:r>
-      <w:r>
-        <w:rPr>
-          <w:rStyle w:val="VerbatimChar"/>
-        </w:rPr>
-        <w:t xml:space="preserve"/>
-      </w:r>
-      <w:r>
-        <w:br w:type="textWrapping"/>
-      </w:r>
-      <w:r>
-        <w:rPr>
-          <w:rStyle w:val="VerbatimChar"/>
-        </w:rPr>
-        <w:t xml:space="preserve">Warning in FUN(newX[, i], ...): no non-missing arguments to min; returning Inf</w:t>
-      </w:r>
-    </w:p>
-    <w:p>
-      <w:pPr>
-        <w:pStyle w:val="SourceCode"/>
-      </w:pPr>
-      <w:r>
-        <w:rPr>
-          <w:rStyle w:val="VerbatimChar"/>
-        </w:rPr>
-        <w:t xml:space="preserve">Warning in FUN(newX[, i], ...): no non-missing arguments to max; returning -Inf</w:t>
-      </w:r>
-      <w:r>
-        <w:br w:type="textWrapping"/>
-      </w:r>
-      <w:r>
-        <w:rPr>
-          <w:rStyle w:val="VerbatimChar"/>
-        </w:rPr>
-        <w:t xml:space="preserve"/>
-      </w:r>
-      <w:r>
-        <w:br w:type="textWrapping"/>
-      </w:r>
-      <w:r>
-        <w:rPr>
-          <w:rStyle w:val="VerbatimChar"/>
-        </w:rPr>
-        <w:t xml:space="preserve">Warning in FUN(newX[, i], ...): no non-missing arguments to max; returning -Inf</w:t>
-      </w:r>
-      <w:r>
-        <w:br w:type="textWrapping"/>
-      </w:r>
-      <w:r>
-        <w:rPr>
-          <w:rStyle w:val="VerbatimChar"/>
-        </w:rPr>
-        <w:t xml:space="preserve"/>
-      </w:r>
-      <w:r>
-        <w:br w:type="textWrapping"/>
-      </w:r>
-      <w:r>
-        <w:rPr>
-          <w:rStyle w:val="VerbatimChar"/>
-        </w:rPr>
-        <w:t xml:space="preserve">Warning in FUN(newX[, i], ...): no non-missing arguments to max; returning -Inf</w:t>
-      </w:r>
-    </w:p>
     <w:tbl>
       <w:tblPr>
         <w:tblStyle w:val="TableNormal"/>
@@ -14881,7 +13596,7 @@
               <w:jc w:val="right"/>
             </w:pPr>
             <w:r>
-              <w:t xml:space="preserve">---</w:t>
+              <w:t xml:space="preserve">0.06 (0.04) .13</w:t>
             </w:r>
           </w:p>
         </w:tc>
@@ -14916,7 +13631,7 @@
               <w:jc w:val="right"/>
             </w:pPr>
             <w:r>
-              <w:t xml:space="preserve">---</w:t>
+              <w:t xml:space="preserve">-0.11 (0.18) .55</w:t>
             </w:r>
           </w:p>
         </w:tc>
@@ -14951,7 +13666,7 @@
               <w:jc w:val="right"/>
             </w:pPr>
             <w:r>
-              <w:t xml:space="preserve">---</w:t>
+              <w:t xml:space="preserve">0.04 (0.02) .09</w:t>
             </w:r>
           </w:p>
         </w:tc>
@@ -16564,222 +15279,408 @@
         <w:t xml:space="preserve">Computed correlations:</w:t>
       </w:r>
     </w:p>
-    <w:p>
-      <w:pPr>
-        <w:pStyle w:val="Compact"/>
-      </w:pPr>
-      <w:r>
-        <w:t xml:space="preserve">label</w:t>
-      </w:r>
-    </w:p>
-    <w:p>
-      <w:pPr>
-        <w:pStyle w:val="Compact"/>
-      </w:pPr>
-      <w:r>
-        <w:t xml:space="preserve">process_b</w:t>
-      </w:r>
-    </w:p>
-    <w:p>
-      <w:pPr>
-        <w:pStyle w:val="Compact"/>
-      </w:pPr>
-      <w:r>
-        <w:t xml:space="preserve">aehplus</w:t>
-      </w:r>
-    </w:p>
-    <w:p>
-      <w:pPr>
-        <w:pStyle w:val="Compact"/>
-      </w:pPr>
-      <w:r>
-        <w:t xml:space="preserve">Correlation of Levels</w:t>
-      </w:r>
-    </w:p>
-    <w:p>
-      <w:pPr>
-        <w:pStyle w:val="Compact"/>
-      </w:pPr>
-      <w:r>
-        <w:t xml:space="preserve">word_de</w:t>
-      </w:r>
-    </w:p>
-    <w:p>
-      <w:pPr>
-        <w:pStyle w:val="Compact"/>
-      </w:pPr>
-      <w:r>
-        <w:t xml:space="preserve">0.05</w:t>
-      </w:r>
-    </w:p>
-    <w:p>
-      <w:pPr>
-        <w:pStyle w:val="Compact"/>
-      </w:pPr>
-      <w:r>
-        <w:t xml:space="preserve">Correlation of Levels</w:t>
-      </w:r>
-    </w:p>
-    <w:p>
-      <w:pPr>
-        <w:pStyle w:val="Compact"/>
-      </w:pPr>
-      <w:r>
-        <w:t xml:space="preserve">word_im</w:t>
-      </w:r>
-    </w:p>
-    <w:p>
-      <w:pPr>
-        <w:pStyle w:val="Compact"/>
-      </w:pPr>
-      <w:r>
-        <w:t xml:space="preserve">0.06</w:t>
-      </w:r>
-    </w:p>
-    <w:p>
-      <w:pPr>
-        <w:pStyle w:val="Compact"/>
-      </w:pPr>
-      <w:r>
-        <w:t xml:space="preserve">label</w:t>
-      </w:r>
-    </w:p>
-    <w:p>
-      <w:pPr>
-        <w:pStyle w:val="Compact"/>
-      </w:pPr>
-      <w:r>
-        <w:t xml:space="preserve">process_b</w:t>
-      </w:r>
-    </w:p>
-    <w:p>
-      <w:pPr>
-        <w:pStyle w:val="Compact"/>
-      </w:pPr>
-      <w:r>
-        <w:t xml:space="preserve">aehplus</w:t>
-      </w:r>
-    </w:p>
-    <w:p>
-      <w:pPr>
-        <w:pStyle w:val="Compact"/>
-      </w:pPr>
-      <w:r>
-        <w:t xml:space="preserve">Correlation of Slopes</w:t>
-      </w:r>
-    </w:p>
-    <w:p>
-      <w:pPr>
-        <w:pStyle w:val="Compact"/>
-      </w:pPr>
-      <w:r>
-        <w:t xml:space="preserve">word_de</w:t>
-      </w:r>
-    </w:p>
-    <w:p>
-      <w:pPr>
-        <w:pStyle w:val="Compact"/>
-      </w:pPr>
-      <w:r>
-        <w:t xml:space="preserve">-0.20</w:t>
-      </w:r>
-    </w:p>
-    <w:p>
-      <w:pPr>
-        <w:pStyle w:val="Compact"/>
-      </w:pPr>
-      <w:r>
-        <w:t xml:space="preserve">Correlation of Slopes</w:t>
-      </w:r>
-    </w:p>
-    <w:p>
-      <w:pPr>
-        <w:pStyle w:val="Compact"/>
-      </w:pPr>
-      <w:r>
-        <w:t xml:space="preserve">word_im</w:t>
-      </w:r>
-    </w:p>
-    <w:p>
-      <w:pPr>
-        <w:pStyle w:val="Compact"/>
-      </w:pPr>
-      <w:r>
-        <w:t xml:space="preserve">-0.11</w:t>
-      </w:r>
-    </w:p>
-    <w:p>
-      <w:pPr>
-        <w:pStyle w:val="Compact"/>
-      </w:pPr>
-      <w:r>
-        <w:t xml:space="preserve">label</w:t>
-      </w:r>
-    </w:p>
-    <w:p>
-      <w:pPr>
-        <w:pStyle w:val="Compact"/>
-      </w:pPr>
-      <w:r>
-        <w:t xml:space="preserve">process_b</w:t>
-      </w:r>
-    </w:p>
-    <w:p>
-      <w:pPr>
-        <w:pStyle w:val="Compact"/>
-      </w:pPr>
-      <w:r>
-        <w:t xml:space="preserve">aehplus</w:t>
-      </w:r>
-    </w:p>
-    <w:p>
-      <w:pPr>
-        <w:pStyle w:val="Compact"/>
-      </w:pPr>
-      <w:r>
-        <w:t xml:space="preserve">Correlation of Residuals</w:t>
-      </w:r>
-    </w:p>
-    <w:p>
-      <w:pPr>
-        <w:pStyle w:val="Compact"/>
-      </w:pPr>
-      <w:r>
-        <w:t xml:space="preserve">word_de</w:t>
-      </w:r>
-    </w:p>
-    <w:p>
-      <w:pPr>
-        <w:pStyle w:val="Compact"/>
-      </w:pPr>
-      <w:r>
-        <w:t xml:space="preserve">0.02</w:t>
-      </w:r>
-    </w:p>
-    <w:p>
-      <w:pPr>
-        <w:pStyle w:val="Compact"/>
-      </w:pPr>
-      <w:r>
-        <w:t xml:space="preserve">Correlation of Residuals</w:t>
-      </w:r>
-    </w:p>
-    <w:p>
-      <w:pPr>
-        <w:pStyle w:val="Compact"/>
-      </w:pPr>
-      <w:r>
-        <w:t xml:space="preserve">word_im</w:t>
-      </w:r>
-    </w:p>
-    <w:p>
-      <w:pPr>
-        <w:pStyle w:val="Compact"/>
-      </w:pPr>
-      <w:r>
-        <w:t xml:space="preserve">0.04</w:t>
-      </w:r>
-    </w:p>
+    <w:tbl>
+      <w:tblPr>
+        <w:tblStyle w:val="TableNormal"/>
+        <w:tblW w:type="pct" w:w="0.0"/>
+        <w:tblLook w:firstRow="1"/>
+      </w:tblPr>
+      <w:tblGrid/>
+      <w:tr>
+        <w:trPr>
+          <w:cnfStyle w:firstRow="1"/>
+        </w:trPr>
+        <w:tc>
+          <w:tcPr>
+            <w:tcBorders>
+              <w:bottom w:val="single"/>
+            </w:tcBorders>
+            <w:vAlign w:val="bottom"/>
+          </w:tcPr>
+          <w:p>
+            <w:pPr>
+              <w:pStyle w:val="Compact"/>
+              <w:jc w:val="left"/>
+            </w:pPr>
+            <w:r>
+              <w:t xml:space="preserve">label</w:t>
+            </w:r>
+          </w:p>
+        </w:tc>
+        <w:tc>
+          <w:tcPr>
+            <w:tcBorders>
+              <w:bottom w:val="single"/>
+            </w:tcBorders>
+            <w:vAlign w:val="bottom"/>
+          </w:tcPr>
+          <w:p>
+            <w:pPr>
+              <w:pStyle w:val="Compact"/>
+              <w:jc w:val="right"/>
+            </w:pPr>
+            <w:r>
+              <w:t xml:space="preserve">process_b</w:t>
+            </w:r>
+          </w:p>
+        </w:tc>
+        <w:tc>
+          <w:tcPr>
+            <w:tcBorders>
+              <w:bottom w:val="single"/>
+            </w:tcBorders>
+            <w:vAlign w:val="bottom"/>
+          </w:tcPr>
+          <w:p>
+            <w:pPr>
+              <w:pStyle w:val="Compact"/>
+              <w:jc w:val="right"/>
+            </w:pPr>
+            <w:r>
+              <w:t xml:space="preserve">aehplus</w:t>
+            </w:r>
+          </w:p>
+        </w:tc>
+      </w:tr>
+      <w:tr>
+        <w:tc>
+          <w:p>
+            <w:pPr>
+              <w:pStyle w:val="Compact"/>
+              <w:jc w:val="left"/>
+            </w:pPr>
+            <w:r>
+              <w:t xml:space="preserve">Correlation of Levels</w:t>
+            </w:r>
+          </w:p>
+        </w:tc>
+        <w:tc>
+          <w:p>
+            <w:pPr>
+              <w:pStyle w:val="Compact"/>
+              <w:jc w:val="right"/>
+            </w:pPr>
+            <w:r>
+              <w:t xml:space="preserve">word_de</w:t>
+            </w:r>
+          </w:p>
+        </w:tc>
+        <w:tc>
+          <w:p>
+            <w:pPr>
+              <w:pStyle w:val="Compact"/>
+              <w:jc w:val="right"/>
+            </w:pPr>
+            <w:r>
+              <w:t xml:space="preserve">0.05</w:t>
+            </w:r>
+          </w:p>
+        </w:tc>
+      </w:tr>
+      <w:tr>
+        <w:tc>
+          <w:p>
+            <w:pPr>
+              <w:pStyle w:val="Compact"/>
+              <w:jc w:val="left"/>
+            </w:pPr>
+            <w:r>
+              <w:t xml:space="preserve">Correlation of Levels</w:t>
+            </w:r>
+          </w:p>
+        </w:tc>
+        <w:tc>
+          <w:p>
+            <w:pPr>
+              <w:pStyle w:val="Compact"/>
+              <w:jc w:val="right"/>
+            </w:pPr>
+            <w:r>
+              <w:t xml:space="preserve">word_im</w:t>
+            </w:r>
+          </w:p>
+        </w:tc>
+        <w:tc>
+          <w:p>
+            <w:pPr>
+              <w:pStyle w:val="Compact"/>
+              <w:jc w:val="right"/>
+            </w:pPr>
+            <w:r>
+              <w:t xml:space="preserve">0.06</w:t>
+            </w:r>
+          </w:p>
+        </w:tc>
+      </w:tr>
+    </w:tbl>
+    <w:tbl>
+      <w:tblPr>
+        <w:tblStyle w:val="TableNormal"/>
+        <w:tblW w:type="pct" w:w="0.0"/>
+        <w:tblLook w:firstRow="1"/>
+      </w:tblPr>
+      <w:tblGrid/>
+      <w:tr>
+        <w:trPr>
+          <w:cnfStyle w:firstRow="1"/>
+        </w:trPr>
+        <w:tc>
+          <w:tcPr>
+            <w:tcBorders>
+              <w:bottom w:val="single"/>
+            </w:tcBorders>
+            <w:vAlign w:val="bottom"/>
+          </w:tcPr>
+          <w:p>
+            <w:pPr>
+              <w:pStyle w:val="Compact"/>
+              <w:jc w:val="left"/>
+            </w:pPr>
+            <w:r>
+              <w:t xml:space="preserve">label</w:t>
+            </w:r>
+          </w:p>
+        </w:tc>
+        <w:tc>
+          <w:tcPr>
+            <w:tcBorders>
+              <w:bottom w:val="single"/>
+            </w:tcBorders>
+            <w:vAlign w:val="bottom"/>
+          </w:tcPr>
+          <w:p>
+            <w:pPr>
+              <w:pStyle w:val="Compact"/>
+              <w:jc w:val="right"/>
+            </w:pPr>
+            <w:r>
+              <w:t xml:space="preserve">process_b</w:t>
+            </w:r>
+          </w:p>
+        </w:tc>
+        <w:tc>
+          <w:tcPr>
+            <w:tcBorders>
+              <w:bottom w:val="single"/>
+            </w:tcBorders>
+            <w:vAlign w:val="bottom"/>
+          </w:tcPr>
+          <w:p>
+            <w:pPr>
+              <w:pStyle w:val="Compact"/>
+              <w:jc w:val="right"/>
+            </w:pPr>
+            <w:r>
+              <w:t xml:space="preserve">aehplus</w:t>
+            </w:r>
+          </w:p>
+        </w:tc>
+      </w:tr>
+      <w:tr>
+        <w:tc>
+          <w:p>
+            <w:pPr>
+              <w:pStyle w:val="Compact"/>
+              <w:jc w:val="left"/>
+            </w:pPr>
+            <w:r>
+              <w:t xml:space="preserve">Correlation of Slopes</w:t>
+            </w:r>
+          </w:p>
+        </w:tc>
+        <w:tc>
+          <w:p>
+            <w:pPr>
+              <w:pStyle w:val="Compact"/>
+              <w:jc w:val="right"/>
+            </w:pPr>
+            <w:r>
+              <w:t xml:space="preserve">word_de</w:t>
+            </w:r>
+          </w:p>
+        </w:tc>
+        <w:tc>
+          <w:p>
+            <w:pPr>
+              <w:pStyle w:val="Compact"/>
+              <w:jc w:val="right"/>
+            </w:pPr>
+            <w:r>
+              <w:t xml:space="preserve">-0.20</w:t>
+            </w:r>
+          </w:p>
+        </w:tc>
+      </w:tr>
+      <w:tr>
+        <w:tc>
+          <w:p>
+            <w:pPr>
+              <w:pStyle w:val="Compact"/>
+              <w:jc w:val="left"/>
+            </w:pPr>
+            <w:r>
+              <w:t xml:space="preserve">Correlation of Slopes</w:t>
+            </w:r>
+          </w:p>
+        </w:tc>
+        <w:tc>
+          <w:p>
+            <w:pPr>
+              <w:pStyle w:val="Compact"/>
+              <w:jc w:val="right"/>
+            </w:pPr>
+            <w:r>
+              <w:t xml:space="preserve">word_im</w:t>
+            </w:r>
+          </w:p>
+        </w:tc>
+        <w:tc>
+          <w:p>
+            <w:pPr>
+              <w:pStyle w:val="Compact"/>
+              <w:jc w:val="right"/>
+            </w:pPr>
+            <w:r>
+              <w:t xml:space="preserve">-0.11</w:t>
+            </w:r>
+          </w:p>
+        </w:tc>
+      </w:tr>
+    </w:tbl>
+    <w:tbl>
+      <w:tblPr>
+        <w:tblStyle w:val="TableNormal"/>
+        <w:tblW w:type="pct" w:w="0.0"/>
+        <w:tblLook w:firstRow="1"/>
+      </w:tblPr>
+      <w:tblGrid/>
+      <w:tr>
+        <w:trPr>
+          <w:cnfStyle w:firstRow="1"/>
+        </w:trPr>
+        <w:tc>
+          <w:tcPr>
+            <w:tcBorders>
+              <w:bottom w:val="single"/>
+            </w:tcBorders>
+            <w:vAlign w:val="bottom"/>
+          </w:tcPr>
+          <w:p>
+            <w:pPr>
+              <w:pStyle w:val="Compact"/>
+              <w:jc w:val="left"/>
+            </w:pPr>
+            <w:r>
+              <w:t xml:space="preserve">label</w:t>
+            </w:r>
+          </w:p>
+        </w:tc>
+        <w:tc>
+          <w:tcPr>
+            <w:tcBorders>
+              <w:bottom w:val="single"/>
+            </w:tcBorders>
+            <w:vAlign w:val="bottom"/>
+          </w:tcPr>
+          <w:p>
+            <w:pPr>
+              <w:pStyle w:val="Compact"/>
+              <w:jc w:val="right"/>
+            </w:pPr>
+            <w:r>
+              <w:t xml:space="preserve">process_b</w:t>
+            </w:r>
+          </w:p>
+        </w:tc>
+        <w:tc>
+          <w:tcPr>
+            <w:tcBorders>
+              <w:bottom w:val="single"/>
+            </w:tcBorders>
+            <w:vAlign w:val="bottom"/>
+          </w:tcPr>
+          <w:p>
+            <w:pPr>
+              <w:pStyle w:val="Compact"/>
+              <w:jc w:val="right"/>
+            </w:pPr>
+            <w:r>
+              <w:t xml:space="preserve">aehplus</w:t>
+            </w:r>
+          </w:p>
+        </w:tc>
+      </w:tr>
+      <w:tr>
+        <w:tc>
+          <w:p>
+            <w:pPr>
+              <w:pStyle w:val="Compact"/>
+              <w:jc w:val="left"/>
+            </w:pPr>
+            <w:r>
+              <w:t xml:space="preserve">Correlation of Residuals</w:t>
+            </w:r>
+          </w:p>
+        </w:tc>
+        <w:tc>
+          <w:p>
+            <w:pPr>
+              <w:pStyle w:val="Compact"/>
+              <w:jc w:val="right"/>
+            </w:pPr>
+            <w:r>
+              <w:t xml:space="preserve">word_de</w:t>
+            </w:r>
+          </w:p>
+        </w:tc>
+        <w:tc>
+          <w:p>
+            <w:pPr>
+              <w:pStyle w:val="Compact"/>
+              <w:jc w:val="right"/>
+            </w:pPr>
+            <w:r>
+              <w:t xml:space="preserve">0.02</w:t>
+            </w:r>
+          </w:p>
+        </w:tc>
+      </w:tr>
+      <w:tr>
+        <w:tc>
+          <w:p>
+            <w:pPr>
+              <w:pStyle w:val="Compact"/>
+              <w:jc w:val="left"/>
+            </w:pPr>
+            <w:r>
+              <w:t xml:space="preserve">Correlation of Residuals</w:t>
+            </w:r>
+          </w:p>
+        </w:tc>
+        <w:tc>
+          <w:p>
+            <w:pPr>
+              <w:pStyle w:val="Compact"/>
+              <w:jc w:val="right"/>
+            </w:pPr>
+            <w:r>
+              <w:t xml:space="preserve">word_im</w:t>
+            </w:r>
+          </w:p>
+        </w:tc>
+        <w:tc>
+          <w:p>
+            <w:pPr>
+              <w:pStyle w:val="Compact"/>
+              <w:jc w:val="right"/>
+            </w:pPr>
+            <w:r>
+              <w:t xml:space="preserve">0.04</w:t>
+            </w:r>
+          </w:p>
+        </w:tc>
+      </w:tr>
+    </w:tbl>
     <w:p>
       <w:pPr>
         <w:pStyle w:val="BodyText"/>
@@ -16788,222 +15689,408 @@
         <w:t xml:space="preserve">P-values for corresponding covariances:</w:t>
       </w:r>
     </w:p>
-    <w:p>
-      <w:pPr>
-        <w:pStyle w:val="Compact"/>
-      </w:pPr>
-      <w:r>
-        <w:t xml:space="preserve">label</w:t>
-      </w:r>
-    </w:p>
-    <w:p>
-      <w:pPr>
-        <w:pStyle w:val="Compact"/>
-      </w:pPr>
-      <w:r>
-        <w:t xml:space="preserve">process_b</w:t>
-      </w:r>
-    </w:p>
-    <w:p>
-      <w:pPr>
-        <w:pStyle w:val="Compact"/>
-      </w:pPr>
-      <w:r>
-        <w:t xml:space="preserve">aehplus</w:t>
-      </w:r>
-    </w:p>
-    <w:p>
-      <w:pPr>
-        <w:pStyle w:val="Compact"/>
-      </w:pPr>
-      <w:r>
-        <w:t xml:space="preserve">Covariance of Levels</w:t>
-      </w:r>
-    </w:p>
-    <w:p>
-      <w:pPr>
-        <w:pStyle w:val="Compact"/>
-      </w:pPr>
-      <w:r>
-        <w:t xml:space="preserve">word_de</w:t>
-      </w:r>
-    </w:p>
-    <w:p>
-      <w:pPr>
-        <w:pStyle w:val="Compact"/>
-      </w:pPr>
-      <w:r>
-        <w:t xml:space="preserve">0.18</w:t>
-      </w:r>
-    </w:p>
-    <w:p>
-      <w:pPr>
-        <w:pStyle w:val="Compact"/>
-      </w:pPr>
-      <w:r>
-        <w:t xml:space="preserve">Covariance of Levels</w:t>
-      </w:r>
-    </w:p>
-    <w:p>
-      <w:pPr>
-        <w:pStyle w:val="Compact"/>
-      </w:pPr>
-      <w:r>
-        <w:t xml:space="preserve">word_im</w:t>
-      </w:r>
-    </w:p>
-    <w:p>
-      <w:pPr>
-        <w:pStyle w:val="Compact"/>
-      </w:pPr>
-      <w:r>
-        <w:t xml:space="preserve">0.12</w:t>
-      </w:r>
-    </w:p>
-    <w:p>
-      <w:pPr>
-        <w:pStyle w:val="Compact"/>
-      </w:pPr>
-      <w:r>
-        <w:t xml:space="preserve">label</w:t>
-      </w:r>
-    </w:p>
-    <w:p>
-      <w:pPr>
-        <w:pStyle w:val="Compact"/>
-      </w:pPr>
-      <w:r>
-        <w:t xml:space="preserve">process_b</w:t>
-      </w:r>
-    </w:p>
-    <w:p>
-      <w:pPr>
-        <w:pStyle w:val="Compact"/>
-      </w:pPr>
-      <w:r>
-        <w:t xml:space="preserve">aehplus</w:t>
-      </w:r>
-    </w:p>
-    <w:p>
-      <w:pPr>
-        <w:pStyle w:val="Compact"/>
-      </w:pPr>
-      <w:r>
-        <w:t xml:space="preserve">Covariance of Slopes</w:t>
-      </w:r>
-    </w:p>
-    <w:p>
-      <w:pPr>
-        <w:pStyle w:val="Compact"/>
-      </w:pPr>
-      <w:r>
-        <w:t xml:space="preserve">word_de</w:t>
-      </w:r>
-    </w:p>
-    <w:p>
-      <w:pPr>
-        <w:pStyle w:val="Compact"/>
-      </w:pPr>
-      <w:r>
-        <w:t xml:space="preserve">0.54</w:t>
-      </w:r>
-    </w:p>
-    <w:p>
-      <w:pPr>
-        <w:pStyle w:val="Compact"/>
-      </w:pPr>
-      <w:r>
-        <w:t xml:space="preserve">Covariance of Slopes</w:t>
-      </w:r>
-    </w:p>
-    <w:p>
-      <w:pPr>
-        <w:pStyle w:val="Compact"/>
-      </w:pPr>
-      <w:r>
-        <w:t xml:space="preserve">word_im</w:t>
-      </w:r>
-    </w:p>
-    <w:p>
-      <w:pPr>
-        <w:pStyle w:val="Compact"/>
-      </w:pPr>
-      <w:r>
-        <w:t xml:space="preserve">0.54</w:t>
-      </w:r>
-    </w:p>
-    <w:p>
-      <w:pPr>
-        <w:pStyle w:val="Compact"/>
-      </w:pPr>
-      <w:r>
-        <w:t xml:space="preserve">label</w:t>
-      </w:r>
-    </w:p>
-    <w:p>
-      <w:pPr>
-        <w:pStyle w:val="Compact"/>
-      </w:pPr>
-      <w:r>
-        <w:t xml:space="preserve">process_b</w:t>
-      </w:r>
-    </w:p>
-    <w:p>
-      <w:pPr>
-        <w:pStyle w:val="Compact"/>
-      </w:pPr>
-      <w:r>
-        <w:t xml:space="preserve">aehplus</w:t>
-      </w:r>
-    </w:p>
-    <w:p>
-      <w:pPr>
-        <w:pStyle w:val="Compact"/>
-      </w:pPr>
-      <w:r>
-        <w:t xml:space="preserve">Covariance of Residuals</w:t>
-      </w:r>
-    </w:p>
-    <w:p>
-      <w:pPr>
-        <w:pStyle w:val="Compact"/>
-      </w:pPr>
-      <w:r>
-        <w:t xml:space="preserve">word_de</w:t>
-      </w:r>
-    </w:p>
-    <w:p>
-      <w:pPr>
-        <w:pStyle w:val="Compact"/>
-      </w:pPr>
-      <w:r>
-        <w:t xml:space="preserve">0.32</w:t>
-      </w:r>
-    </w:p>
-    <w:p>
-      <w:pPr>
-        <w:pStyle w:val="Compact"/>
-      </w:pPr>
-      <w:r>
-        <w:t xml:space="preserve">Covariance of Residuals</w:t>
-      </w:r>
-    </w:p>
-    <w:p>
-      <w:pPr>
-        <w:pStyle w:val="Compact"/>
-      </w:pPr>
-      <w:r>
-        <w:t xml:space="preserve">word_im</w:t>
-      </w:r>
-    </w:p>
-    <w:p>
-      <w:pPr>
-        <w:pStyle w:val="Compact"/>
-      </w:pPr>
-      <w:r>
-        <w:t xml:space="preserve">0.09</w:t>
-      </w:r>
-    </w:p>
+    <w:tbl>
+      <w:tblPr>
+        <w:tblStyle w:val="TableNormal"/>
+        <w:tblW w:type="pct" w:w="0.0"/>
+        <w:tblLook w:firstRow="1"/>
+      </w:tblPr>
+      <w:tblGrid/>
+      <w:tr>
+        <w:trPr>
+          <w:cnfStyle w:firstRow="1"/>
+        </w:trPr>
+        <w:tc>
+          <w:tcPr>
+            <w:tcBorders>
+              <w:bottom w:val="single"/>
+            </w:tcBorders>
+            <w:vAlign w:val="bottom"/>
+          </w:tcPr>
+          <w:p>
+            <w:pPr>
+              <w:pStyle w:val="Compact"/>
+              <w:jc w:val="left"/>
+            </w:pPr>
+            <w:r>
+              <w:t xml:space="preserve">label</w:t>
+            </w:r>
+          </w:p>
+        </w:tc>
+        <w:tc>
+          <w:tcPr>
+            <w:tcBorders>
+              <w:bottom w:val="single"/>
+            </w:tcBorders>
+            <w:vAlign w:val="bottom"/>
+          </w:tcPr>
+          <w:p>
+            <w:pPr>
+              <w:pStyle w:val="Compact"/>
+              <w:jc w:val="right"/>
+            </w:pPr>
+            <w:r>
+              <w:t xml:space="preserve">process_b</w:t>
+            </w:r>
+          </w:p>
+        </w:tc>
+        <w:tc>
+          <w:tcPr>
+            <w:tcBorders>
+              <w:bottom w:val="single"/>
+            </w:tcBorders>
+            <w:vAlign w:val="bottom"/>
+          </w:tcPr>
+          <w:p>
+            <w:pPr>
+              <w:pStyle w:val="Compact"/>
+              <w:jc w:val="right"/>
+            </w:pPr>
+            <w:r>
+              <w:t xml:space="preserve">aehplus</w:t>
+            </w:r>
+          </w:p>
+        </w:tc>
+      </w:tr>
+      <w:tr>
+        <w:tc>
+          <w:p>
+            <w:pPr>
+              <w:pStyle w:val="Compact"/>
+              <w:jc w:val="left"/>
+            </w:pPr>
+            <w:r>
+              <w:t xml:space="preserve">Covariance of Levels</w:t>
+            </w:r>
+          </w:p>
+        </w:tc>
+        <w:tc>
+          <w:p>
+            <w:pPr>
+              <w:pStyle w:val="Compact"/>
+              <w:jc w:val="right"/>
+            </w:pPr>
+            <w:r>
+              <w:t xml:space="preserve">word_de</w:t>
+            </w:r>
+          </w:p>
+        </w:tc>
+        <w:tc>
+          <w:p>
+            <w:pPr>
+              <w:pStyle w:val="Compact"/>
+              <w:jc w:val="right"/>
+            </w:pPr>
+            <w:r>
+              <w:t xml:space="preserve">0.18</w:t>
+            </w:r>
+          </w:p>
+        </w:tc>
+      </w:tr>
+      <w:tr>
+        <w:tc>
+          <w:p>
+            <w:pPr>
+              <w:pStyle w:val="Compact"/>
+              <w:jc w:val="left"/>
+            </w:pPr>
+            <w:r>
+              <w:t xml:space="preserve">Covariance of Levels</w:t>
+            </w:r>
+          </w:p>
+        </w:tc>
+        <w:tc>
+          <w:p>
+            <w:pPr>
+              <w:pStyle w:val="Compact"/>
+              <w:jc w:val="right"/>
+            </w:pPr>
+            <w:r>
+              <w:t xml:space="preserve">word_im</w:t>
+            </w:r>
+          </w:p>
+        </w:tc>
+        <w:tc>
+          <w:p>
+            <w:pPr>
+              <w:pStyle w:val="Compact"/>
+              <w:jc w:val="right"/>
+            </w:pPr>
+            <w:r>
+              <w:t xml:space="preserve">0.12</w:t>
+            </w:r>
+          </w:p>
+        </w:tc>
+      </w:tr>
+    </w:tbl>
+    <w:tbl>
+      <w:tblPr>
+        <w:tblStyle w:val="TableNormal"/>
+        <w:tblW w:type="pct" w:w="0.0"/>
+        <w:tblLook w:firstRow="1"/>
+      </w:tblPr>
+      <w:tblGrid/>
+      <w:tr>
+        <w:trPr>
+          <w:cnfStyle w:firstRow="1"/>
+        </w:trPr>
+        <w:tc>
+          <w:tcPr>
+            <w:tcBorders>
+              <w:bottom w:val="single"/>
+            </w:tcBorders>
+            <w:vAlign w:val="bottom"/>
+          </w:tcPr>
+          <w:p>
+            <w:pPr>
+              <w:pStyle w:val="Compact"/>
+              <w:jc w:val="left"/>
+            </w:pPr>
+            <w:r>
+              <w:t xml:space="preserve">label</w:t>
+            </w:r>
+          </w:p>
+        </w:tc>
+        <w:tc>
+          <w:tcPr>
+            <w:tcBorders>
+              <w:bottom w:val="single"/>
+            </w:tcBorders>
+            <w:vAlign w:val="bottom"/>
+          </w:tcPr>
+          <w:p>
+            <w:pPr>
+              <w:pStyle w:val="Compact"/>
+              <w:jc w:val="right"/>
+            </w:pPr>
+            <w:r>
+              <w:t xml:space="preserve">process_b</w:t>
+            </w:r>
+          </w:p>
+        </w:tc>
+        <w:tc>
+          <w:tcPr>
+            <w:tcBorders>
+              <w:bottom w:val="single"/>
+            </w:tcBorders>
+            <w:vAlign w:val="bottom"/>
+          </w:tcPr>
+          <w:p>
+            <w:pPr>
+              <w:pStyle w:val="Compact"/>
+              <w:jc w:val="right"/>
+            </w:pPr>
+            <w:r>
+              <w:t xml:space="preserve">aehplus</w:t>
+            </w:r>
+          </w:p>
+        </w:tc>
+      </w:tr>
+      <w:tr>
+        <w:tc>
+          <w:p>
+            <w:pPr>
+              <w:pStyle w:val="Compact"/>
+              <w:jc w:val="left"/>
+            </w:pPr>
+            <w:r>
+              <w:t xml:space="preserve">Covariance of Slopes</w:t>
+            </w:r>
+          </w:p>
+        </w:tc>
+        <w:tc>
+          <w:p>
+            <w:pPr>
+              <w:pStyle w:val="Compact"/>
+              <w:jc w:val="right"/>
+            </w:pPr>
+            <w:r>
+              <w:t xml:space="preserve">word_de</w:t>
+            </w:r>
+          </w:p>
+        </w:tc>
+        <w:tc>
+          <w:p>
+            <w:pPr>
+              <w:pStyle w:val="Compact"/>
+              <w:jc w:val="right"/>
+            </w:pPr>
+            <w:r>
+              <w:t xml:space="preserve">0.54</w:t>
+            </w:r>
+          </w:p>
+        </w:tc>
+      </w:tr>
+      <w:tr>
+        <w:tc>
+          <w:p>
+            <w:pPr>
+              <w:pStyle w:val="Compact"/>
+              <w:jc w:val="left"/>
+            </w:pPr>
+            <w:r>
+              <w:t xml:space="preserve">Covariance of Slopes</w:t>
+            </w:r>
+          </w:p>
+        </w:tc>
+        <w:tc>
+          <w:p>
+            <w:pPr>
+              <w:pStyle w:val="Compact"/>
+              <w:jc w:val="right"/>
+            </w:pPr>
+            <w:r>
+              <w:t xml:space="preserve">word_im</w:t>
+            </w:r>
+          </w:p>
+        </w:tc>
+        <w:tc>
+          <w:p>
+            <w:pPr>
+              <w:pStyle w:val="Compact"/>
+              <w:jc w:val="right"/>
+            </w:pPr>
+            <w:r>
+              <w:t xml:space="preserve">0.54</w:t>
+            </w:r>
+          </w:p>
+        </w:tc>
+      </w:tr>
+    </w:tbl>
+    <w:tbl>
+      <w:tblPr>
+        <w:tblStyle w:val="TableNormal"/>
+        <w:tblW w:type="pct" w:w="0.0"/>
+        <w:tblLook w:firstRow="1"/>
+      </w:tblPr>
+      <w:tblGrid/>
+      <w:tr>
+        <w:trPr>
+          <w:cnfStyle w:firstRow="1"/>
+        </w:trPr>
+        <w:tc>
+          <w:tcPr>
+            <w:tcBorders>
+              <w:bottom w:val="single"/>
+            </w:tcBorders>
+            <w:vAlign w:val="bottom"/>
+          </w:tcPr>
+          <w:p>
+            <w:pPr>
+              <w:pStyle w:val="Compact"/>
+              <w:jc w:val="left"/>
+            </w:pPr>
+            <w:r>
+              <w:t xml:space="preserve">label</w:t>
+            </w:r>
+          </w:p>
+        </w:tc>
+        <w:tc>
+          <w:tcPr>
+            <w:tcBorders>
+              <w:bottom w:val="single"/>
+            </w:tcBorders>
+            <w:vAlign w:val="bottom"/>
+          </w:tcPr>
+          <w:p>
+            <w:pPr>
+              <w:pStyle w:val="Compact"/>
+              <w:jc w:val="right"/>
+            </w:pPr>
+            <w:r>
+              <w:t xml:space="preserve">process_b</w:t>
+            </w:r>
+          </w:p>
+        </w:tc>
+        <w:tc>
+          <w:tcPr>
+            <w:tcBorders>
+              <w:bottom w:val="single"/>
+            </w:tcBorders>
+            <w:vAlign w:val="bottom"/>
+          </w:tcPr>
+          <w:p>
+            <w:pPr>
+              <w:pStyle w:val="Compact"/>
+              <w:jc w:val="right"/>
+            </w:pPr>
+            <w:r>
+              <w:t xml:space="preserve">aehplus</w:t>
+            </w:r>
+          </w:p>
+        </w:tc>
+      </w:tr>
+      <w:tr>
+        <w:tc>
+          <w:p>
+            <w:pPr>
+              <w:pStyle w:val="Compact"/>
+              <w:jc w:val="left"/>
+            </w:pPr>
+            <w:r>
+              <w:t xml:space="preserve">Covariance of Residuals</w:t>
+            </w:r>
+          </w:p>
+        </w:tc>
+        <w:tc>
+          <w:p>
+            <w:pPr>
+              <w:pStyle w:val="Compact"/>
+              <w:jc w:val="right"/>
+            </w:pPr>
+            <w:r>
+              <w:t xml:space="preserve">word_de</w:t>
+            </w:r>
+          </w:p>
+        </w:tc>
+        <w:tc>
+          <w:p>
+            <w:pPr>
+              <w:pStyle w:val="Compact"/>
+              <w:jc w:val="right"/>
+            </w:pPr>
+            <w:r>
+              <w:t xml:space="preserve">0.32</w:t>
+            </w:r>
+          </w:p>
+        </w:tc>
+      </w:tr>
+      <w:tr>
+        <w:tc>
+          <w:p>
+            <w:pPr>
+              <w:pStyle w:val="Compact"/>
+              <w:jc w:val="left"/>
+            </w:pPr>
+            <w:r>
+              <w:t xml:space="preserve">Covariance of Residuals</w:t>
+            </w:r>
+          </w:p>
+        </w:tc>
+        <w:tc>
+          <w:p>
+            <w:pPr>
+              <w:pStyle w:val="Compact"/>
+              <w:jc w:val="right"/>
+            </w:pPr>
+            <w:r>
+              <w:t xml:space="preserve">word_im</w:t>
+            </w:r>
+          </w:p>
+        </w:tc>
+        <w:tc>
+          <w:p>
+            <w:pPr>
+              <w:pStyle w:val="Compact"/>
+              <w:jc w:val="right"/>
+            </w:pPr>
+            <w:r>
+              <w:t xml:space="preserve">0.09</w:t>
+            </w:r>
+          </w:p>
+        </w:tc>
+      </w:tr>
+    </w:tbl>
     <w:p>
       <w:pPr>
         <w:pStyle w:val="SourceCode"/>
@@ -17639,7 +16726,7 @@
     </w:lvl>
   </w:abstractNum>
   <w:abstractNum w:abstractNumId="990">
-    <w:nsid w:val="be23fc62"/>
+    <w:nsid w:val="7c24df04"/>
     <w:multiLevelType w:val="multilevel"/>
     <w:lvl w:ilvl="0">
       <w:numFmt w:val="bullet"/>

</xml_diff>